<commit_message>
Loads of improvements, also broke some stuff, MIDDLE POINT OF PROJECT
</commit_message>
<xml_diff>
--- a/non-game/[To Do] Rolling in the Sheepe.docx
+++ b/non-game/[To Do] Rolling in the Sheepe.docx
@@ -23,20 +23,7 @@
         <w:pStyle w:val="Heading2"/>
       </w:pPr>
       <w:r>
-        <w:t>Tutorial</w:t>
-      </w:r>
-    </w:p>
-    <w:p>
-      <w:pPr>
-        <w:rPr>
-          <w:lang w:val="en-US"/>
-        </w:rPr>
-      </w:pPr>
-      <w:r>
-        <w:rPr>
-          <w:lang w:val="en-US"/>
-        </w:rPr>
-        <w:t>The rest:</w:t>
+        <w:t>Coding improvements</w:t>
       </w:r>
     </w:p>
     <w:p>
@@ -44,7 +31,7 @@
         <w:pStyle w:val="ListParagraph"/>
         <w:numPr>
           <w:ilvl w:val="0"/>
-          <w:numId w:val="41"/>
+          <w:numId w:val="46"/>
         </w:numPr>
         <w:rPr>
           <w:lang w:val="en-US"/>
@@ -54,21 +41,21 @@
         <w:rPr>
           <w:lang w:val="en-US"/>
         </w:rPr>
-        <w:t xml:space="preserve">Once the direction has changed </w:t>
-      </w:r>
-      <w:r>
-        <w:rPr>
-          <w:i/>
-          <w:iCs/>
-          <w:lang w:val="en-US"/>
-        </w:rPr>
-        <w:t>twice</w:t>
-      </w:r>
-      <w:r>
-        <w:rPr>
-          <w:lang w:val="en-US"/>
-        </w:rPr>
-        <w:t>, create a big room to show the “jump” feedback</w:t>
+        <w:t xml:space="preserve">Register the content of each room (which players </w:t>
+      </w:r>
+      <w:proofErr w:type="gramStart"/>
+      <w:r>
+        <w:rPr>
+          <w:lang w:val="en-US"/>
+        </w:rPr>
+        <w:t>are inside) at all times</w:t>
+      </w:r>
+      <w:proofErr w:type="gramEnd"/>
+      <w:r>
+        <w:rPr>
+          <w:lang w:val="en-US"/>
+        </w:rPr>
+        <w:t>. (Can also be used by the teleporter directly.)</w:t>
       </w:r>
     </w:p>
     <w:p>
@@ -76,7 +63,7 @@
         <w:pStyle w:val="ListParagraph"/>
         <w:numPr>
           <w:ilvl w:val="0"/>
-          <w:numId w:val="41"/>
+          <w:numId w:val="46"/>
         </w:numPr>
         <w:rPr>
           <w:lang w:val="en-US"/>
@@ -86,7 +73,57 @@
         <w:rPr>
           <w:lang w:val="en-US"/>
         </w:rPr>
-        <w:t>Shortly after, show the last “finish first” prompt</w:t>
+        <w:t xml:space="preserve">Similarly, keep track of our current room </w:t>
+      </w:r>
+      <w:r>
+        <w:rPr>
+          <w:i/>
+          <w:iCs/>
+          <w:lang w:val="en-US"/>
+        </w:rPr>
+        <w:t>o</w:t>
+      </w:r>
+      <w:r>
+        <w:rPr>
+          <w:i/>
+          <w:iCs/>
+          <w:lang w:val="en-US"/>
+        </w:rPr>
+        <w:t>n the player itself.</w:t>
+      </w:r>
+      <w:r>
+        <w:rPr>
+          <w:lang w:val="en-US"/>
+        </w:rPr>
+        <w:t xml:space="preserve"> Access that </w:t>
+      </w:r>
+      <w:proofErr w:type="gramStart"/>
+      <w:r>
+        <w:rPr>
+          <w:lang w:val="en-US"/>
+        </w:rPr>
+        <w:t>at all times</w:t>
+      </w:r>
+      <w:proofErr w:type="gramEnd"/>
+      <w:r>
+        <w:rPr>
+          <w:lang w:val="en-US"/>
+        </w:rPr>
+        <w:t xml:space="preserve">. If our current room is “undefined”, simply don’t change it (we’re probably </w:t>
+      </w:r>
+      <w:r>
+        <w:rPr>
+          <w:i/>
+          <w:iCs/>
+          <w:lang w:val="en-US"/>
+        </w:rPr>
+        <w:t>just</w:t>
+      </w:r>
+      <w:r>
+        <w:rPr>
+          <w:lang w:val="en-US"/>
+        </w:rPr>
+        <w:t xml:space="preserve"> outside, on a slope or something.)</w:t>
       </w:r>
     </w:p>
     <w:p>
@@ -94,7 +131,7 @@
         <w:pStyle w:val="ListParagraph"/>
         <w:numPr>
           <w:ilvl w:val="0"/>
-          <w:numId w:val="41"/>
+          <w:numId w:val="46"/>
         </w:numPr>
         <w:rPr>
           <w:lang w:val="en-US"/>
@@ -104,7 +141,7 @@
         <w:rPr>
           <w:lang w:val="en-US"/>
         </w:rPr>
-        <w:t xml:space="preserve">Make all rooms </w:t>
+        <w:t xml:space="preserve">Make the </w:t>
       </w:r>
       <w:r>
         <w:rPr>
@@ -112,69 +149,13 @@
           <w:iCs/>
           <w:lang w:val="en-US"/>
         </w:rPr>
-        <w:t>the same size</w:t>
-      </w:r>
-      <w:r>
-        <w:rPr>
-          <w:lang w:val="en-US"/>
-        </w:rPr>
-        <w:t xml:space="preserve"> for now? </w:t>
-      </w:r>
-      <w:r>
-        <w:rPr>
-          <w:b/>
-          <w:bCs/>
-          <w:lang w:val="en-US"/>
-        </w:rPr>
-        <w:t>Better idea:</w:t>
-      </w:r>
-      <w:r>
-        <w:rPr>
-          <w:lang w:val="en-US"/>
-        </w:rPr>
-        <w:t xml:space="preserve"> at most </w:t>
-      </w:r>
-      <w:r>
-        <w:rPr>
-          <w:i/>
-          <w:iCs/>
-          <w:lang w:val="en-US"/>
-        </w:rPr>
-        <w:t>1 tile difference in size</w:t>
-      </w:r>
-      <w:r>
-        <w:rPr>
-          <w:lang w:val="en-US"/>
-        </w:rPr>
-        <w:t>, so you can easily roll onto them?</w:t>
-      </w:r>
-    </w:p>
-    <w:p>
-      <w:pPr>
-        <w:rPr>
-          <w:lang w:val="en-US"/>
-        </w:rPr>
-      </w:pPr>
-    </w:p>
-    <w:p>
-      <w:pPr>
-        <w:rPr>
-          <w:lang w:val="en-US"/>
-        </w:rPr>
-      </w:pPr>
-      <w:r>
-        <w:rPr>
-          <w:b/>
-          <w:bCs/>
-          <w:lang w:val="en-US"/>
-        </w:rPr>
-        <w:t>BIG QUESTION:</w:t>
-      </w:r>
-      <w:r>
-        <w:rPr>
-          <w:lang w:val="en-US"/>
-        </w:rPr>
-        <w:t xml:space="preserve"> How do we teach all the other elements (terrain types, powerups, general rules, etc.?)</w:t>
+        <w:t>slope algorithm</w:t>
+      </w:r>
+      <w:r>
+        <w:rPr>
+          <w:lang w:val="en-US"/>
+        </w:rPr>
+        <w:t xml:space="preserve"> much more efficient =&gt; convert vectors to integers at start, use simple “integer in list” check</w:t>
       </w:r>
     </w:p>
     <w:p>
@@ -182,7 +163,7 @@
         <w:pStyle w:val="ListParagraph"/>
         <w:numPr>
           <w:ilvl w:val="0"/>
-          <w:numId w:val="42"/>
+          <w:numId w:val="46"/>
         </w:numPr>
         <w:rPr>
           <w:lang w:val="en-US"/>
@@ -190,25 +171,24 @@
       </w:pPr>
       <w:r>
         <w:rPr>
-          <w:b/>
-          <w:bCs/>
-          <w:lang w:val="en-US"/>
-        </w:rPr>
-        <w:t>IDEA:</w:t>
-      </w:r>
-      <w:r>
-        <w:rPr>
-          <w:lang w:val="en-US"/>
-        </w:rPr>
-        <w:t xml:space="preserve"> A campaign structure. One new thing per level. When you’re done, you get three options: restart, exit, and </w:t>
-      </w:r>
-      <w:r>
-        <w:rPr>
-          <w:i/>
-          <w:iCs/>
-          <w:lang w:val="en-US"/>
-        </w:rPr>
-        <w:t>continue to next level</w:t>
+          <w:lang w:val="en-US"/>
+        </w:rPr>
+        <w:t>Can we split up the huge “map” and “room” modules now?</w:t>
+      </w:r>
+    </w:p>
+    <w:p>
+      <w:pPr>
+        <w:rPr>
+          <w:lang w:val="en-US"/>
+        </w:rPr>
+      </w:pPr>
+    </w:p>
+    <w:p>
+      <w:pPr>
+        <w:pStyle w:val="Heading2"/>
+      </w:pPr>
+      <w:r>
+        <w:t>Tutorial</w:t>
       </w:r>
     </w:p>
     <w:p>
@@ -216,8 +196,74 @@
         <w:pStyle w:val="ListParagraph"/>
         <w:numPr>
           <w:ilvl w:val="0"/>
-          <w:numId w:val="42"/>
+          <w:numId w:val="48"/>
         </w:numPr>
+        <w:rPr>
+          <w:lang w:val="en-US"/>
+        </w:rPr>
+      </w:pPr>
+      <w:r>
+        <w:rPr>
+          <w:lang w:val="en-US"/>
+        </w:rPr>
+        <w:t>Allow placing “tutorial images” anytime during a level, and then activating the rule we introduced.</w:t>
+      </w:r>
+    </w:p>
+    <w:p>
+      <w:pPr>
+        <w:pStyle w:val="ListParagraph"/>
+        <w:numPr>
+          <w:ilvl w:val="0"/>
+          <w:numId w:val="48"/>
+        </w:numPr>
+        <w:rPr>
+          <w:lang w:val="en-US"/>
+        </w:rPr>
+      </w:pPr>
+      <w:r>
+        <w:rPr>
+          <w:lang w:val="en-US"/>
+        </w:rPr>
+        <w:t xml:space="preserve">Create a campaign overview screen + make “next level” button </w:t>
+      </w:r>
+      <w:proofErr w:type="gramStart"/>
+      <w:r>
+        <w:rPr>
+          <w:lang w:val="en-US"/>
+        </w:rPr>
+        <w:t>actually go</w:t>
+      </w:r>
+      <w:proofErr w:type="gramEnd"/>
+      <w:r>
+        <w:rPr>
+          <w:lang w:val="en-US"/>
+        </w:rPr>
+        <w:t xml:space="preserve"> to next leve</w:t>
+      </w:r>
+      <w:r>
+        <w:rPr>
+          <w:lang w:val="en-US"/>
+        </w:rPr>
+        <w:t>l.</w:t>
+      </w:r>
+    </w:p>
+    <w:p>
+      <w:pPr>
+        <w:rPr>
+          <w:lang w:val="en-US"/>
+        </w:rPr>
+      </w:pPr>
+    </w:p>
+    <w:p>
+      <w:pPr>
+        <w:pStyle w:val="Heading2"/>
+      </w:pPr>
+      <w:r>
+        <w:t>Gameplay</w:t>
+      </w:r>
+    </w:p>
+    <w:p>
+      <w:pPr>
         <w:rPr>
           <w:lang w:val="en-US"/>
         </w:rPr>
@@ -228,25 +274,29 @@
           <w:bCs/>
           <w:lang w:val="en-US"/>
         </w:rPr>
-        <w:t>IDEA:</w:t>
-      </w:r>
-      <w:r>
-        <w:rPr>
-          <w:lang w:val="en-US"/>
-        </w:rPr>
-        <w:t xml:space="preserve"> Try to make as many things</w:t>
-      </w:r>
-      <w:r>
-        <w:rPr>
-          <w:lang w:val="en-US"/>
-        </w:rPr>
-        <w:t xml:space="preserve"> as possible</w:t>
-      </w:r>
-      <w:r>
-        <w:rPr>
-          <w:lang w:val="en-US"/>
-        </w:rPr>
-        <w:t xml:space="preserve"> </w:t>
+        <w:t xml:space="preserve">Step </w:t>
+      </w:r>
+      <w:r>
+        <w:rPr>
+          <w:b/>
+          <w:bCs/>
+          <w:lang w:val="en-US"/>
+        </w:rPr>
+        <w:t>0</w:t>
+      </w:r>
+      <w:r>
+        <w:rPr>
+          <w:b/>
+          <w:bCs/>
+          <w:lang w:val="en-US"/>
+        </w:rPr>
+        <w:t>:</w:t>
+      </w:r>
+      <w:r>
+        <w:rPr>
+          <w:lang w:val="en-US"/>
+        </w:rPr>
+        <w:t xml:space="preserve"> I think players should be a </w:t>
       </w:r>
       <w:r>
         <w:rPr>
@@ -254,285 +304,59 @@
           <w:iCs/>
           <w:lang w:val="en-US"/>
         </w:rPr>
-        <w:t>not require an explanation</w:t>
-      </w:r>
-      <w:r>
-        <w:rPr>
-          <w:lang w:val="en-US"/>
-        </w:rPr>
-        <w:t>. (Or if it’s simple enough, combine multiple at once.)</w:t>
-      </w:r>
-    </w:p>
-    <w:p>
-      <w:pPr>
-        <w:rPr>
-          <w:lang w:val="en-US"/>
-        </w:rPr>
-      </w:pPr>
-    </w:p>
-    <w:p>
-      <w:pPr>
-        <w:pStyle w:val="Heading2"/>
-      </w:pPr>
-      <w:r>
-        <w:t>Gameplay</w:t>
-      </w:r>
-    </w:p>
-    <w:p>
-      <w:pPr>
-        <w:rPr>
-          <w:lang w:val="en-US"/>
-        </w:rPr>
-      </w:pPr>
-      <w:r>
+        <w:t>little</w:t>
+      </w:r>
+      <w:r>
+        <w:rPr>
+          <w:lang w:val="en-US"/>
+        </w:rPr>
+        <w:t xml:space="preserve"> smaller? </w:t>
+      </w:r>
+      <w:proofErr w:type="gramStart"/>
+      <w:r>
+        <w:rPr>
+          <w:lang w:val="en-US"/>
+        </w:rPr>
+        <w:t>So</w:t>
+      </w:r>
+      <w:proofErr w:type="gramEnd"/>
+      <w:r>
+        <w:rPr>
+          <w:lang w:val="en-US"/>
+        </w:rPr>
+        <w:t xml:space="preserve"> gaps are easier to fit into. And I could reduce their speed without making it feel sluggish.</w:t>
+      </w:r>
+    </w:p>
+    <w:p>
+      <w:pPr>
         <w:rPr>
           <w:b/>
           <w:bCs/>
           <w:lang w:val="en-US"/>
         </w:rPr>
-        <w:t>Step -1:</w:t>
-      </w:r>
-      <w:r>
-        <w:rPr>
-          <w:lang w:val="en-US"/>
-        </w:rPr>
-        <w:t xml:space="preserve"> I think players should be a </w:t>
-      </w:r>
-      <w:r>
-        <w:rPr>
-          <w:i/>
-          <w:iCs/>
-          <w:lang w:val="en-US"/>
-        </w:rPr>
-        <w:t>little</w:t>
-      </w:r>
-      <w:r>
-        <w:rPr>
-          <w:lang w:val="en-US"/>
-        </w:rPr>
-        <w:t xml:space="preserve"> smaller? </w:t>
-      </w:r>
-      <w:proofErr w:type="gramStart"/>
-      <w:r>
-        <w:rPr>
-          <w:lang w:val="en-US"/>
-        </w:rPr>
-        <w:t>So</w:t>
-      </w:r>
-      <w:proofErr w:type="gramEnd"/>
-      <w:r>
-        <w:rPr>
-          <w:lang w:val="en-US"/>
-        </w:rPr>
-        <w:t xml:space="preserve"> gaps are easier to fit into. And I could reduce their speed without making it feel sluggish.</w:t>
-      </w:r>
-    </w:p>
-    <w:p>
-      <w:pPr>
+      </w:pPr>
+    </w:p>
+    <w:p>
+      <w:pPr>
+        <w:rPr>
+          <w:lang w:val="en-US"/>
+        </w:rPr>
+      </w:pPr>
+      <w:r>
         <w:rPr>
           <w:b/>
           <w:bCs/>
           <w:lang w:val="en-US"/>
         </w:rPr>
-      </w:pPr>
-    </w:p>
-    <w:p>
-      <w:pPr>
-        <w:rPr>
-          <w:lang w:val="en-US"/>
-        </w:rPr>
-      </w:pPr>
+        <w:t xml:space="preserve">Step </w:t>
+      </w:r>
       <w:r>
         <w:rPr>
           <w:b/>
           <w:bCs/>
           <w:lang w:val="en-US"/>
         </w:rPr>
-        <w:t>Step 0:</w:t>
-      </w:r>
-      <w:r>
-        <w:rPr>
-          <w:lang w:val="en-US"/>
-        </w:rPr>
-        <w:t xml:space="preserve"> Add a way to check how far behind players are. (Perhaps count it in terms of “locks”. If you’re two locks behind, you are teleported to the front.)</w:t>
-      </w:r>
-    </w:p>
-    <w:p>
-      <w:pPr>
-        <w:rPr>
-          <w:lang w:val="en-US"/>
-        </w:rPr>
-      </w:pPr>
-    </w:p>
-    <w:p>
-      <w:pPr>
-        <w:rPr>
-          <w:lang w:val="en-US"/>
-        </w:rPr>
-      </w:pPr>
-      <w:r>
-        <w:rPr>
-          <w:b/>
-          <w:bCs/>
-          <w:lang w:val="en-US"/>
-        </w:rPr>
-        <w:t>Step 1:</w:t>
-      </w:r>
-      <w:r>
-        <w:rPr>
-          <w:lang w:val="en-US"/>
-        </w:rPr>
-        <w:t xml:space="preserve"> </w:t>
-      </w:r>
-      <w:r>
-        <w:rPr>
-          <w:lang w:val="en-US"/>
-        </w:rPr>
-        <w:t xml:space="preserve">Isn’t it more useful/intuitive if jumping is always </w:t>
-      </w:r>
-      <w:r>
-        <w:rPr>
-          <w:i/>
-          <w:iCs/>
-          <w:lang w:val="en-US"/>
-        </w:rPr>
-        <w:t>up</w:t>
-      </w:r>
-      <w:r>
-        <w:rPr>
-          <w:lang w:val="en-US"/>
-        </w:rPr>
-        <w:t xml:space="preserve"> by default? (And it only uses the normal vector on </w:t>
-      </w:r>
-      <w:proofErr w:type="gramStart"/>
-      <w:r>
-        <w:rPr>
-          <w:lang w:val="en-US"/>
-        </w:rPr>
-        <w:t>45 degree</w:t>
-      </w:r>
-      <w:proofErr w:type="gramEnd"/>
-      <w:r>
-        <w:rPr>
-          <w:lang w:val="en-US"/>
-        </w:rPr>
-        <w:t xml:space="preserve"> slopes. Or only when “clinging” is active. Or this should be </w:t>
-      </w:r>
-      <w:r>
-        <w:rPr>
-          <w:i/>
-          <w:iCs/>
-          <w:lang w:val="en-US"/>
-        </w:rPr>
-        <w:t>another</w:t>
-      </w:r>
-      <w:r>
-        <w:rPr>
-          <w:lang w:val="en-US"/>
-        </w:rPr>
-        <w:t xml:space="preserve"> terrain type?)</w:t>
-      </w:r>
-    </w:p>
-    <w:p>
-      <w:pPr>
-        <w:ind w:left="708"/>
-        <w:rPr>
-          <w:lang w:val="en-US"/>
-        </w:rPr>
-      </w:pPr>
-      <w:r>
-        <w:rPr>
-          <w:lang w:val="en-US"/>
-        </w:rPr>
-        <w:t xml:space="preserve">Check for terrain cells that are FILLED but have TWO EMPTY SPACES as </w:t>
-      </w:r>
-      <w:proofErr w:type="spellStart"/>
-      <w:r>
-        <w:rPr>
-          <w:lang w:val="en-US"/>
-        </w:rPr>
-        <w:t>neighbours</w:t>
-      </w:r>
-      <w:proofErr w:type="spellEnd"/>
-      <w:r>
-        <w:rPr>
-          <w:lang w:val="en-US"/>
-        </w:rPr>
-        <w:t>. These should be slopes as well!</w:t>
-      </w:r>
-    </w:p>
-    <w:p>
-      <w:pPr>
-        <w:rPr>
-          <w:lang w:val="en-US"/>
-        </w:rPr>
-      </w:pPr>
-    </w:p>
-    <w:p>
-      <w:pPr>
-        <w:rPr>
-          <w:lang w:val="en-US"/>
-        </w:rPr>
-      </w:pPr>
-      <w:r>
-        <w:rPr>
-          <w:b/>
-          <w:bCs/>
-          <w:lang w:val="en-US"/>
-        </w:rPr>
-        <w:t>Step 2:</w:t>
-      </w:r>
-      <w:r>
-        <w:rPr>
-          <w:lang w:val="en-US"/>
-        </w:rPr>
-        <w:t xml:space="preserve"> When placing players, place them </w:t>
-      </w:r>
-      <w:r>
-        <w:rPr>
-          <w:i/>
-          <w:iCs/>
-          <w:lang w:val="en-US"/>
-        </w:rPr>
-        <w:t>some distance apart</w:t>
-      </w:r>
-      <w:r>
-        <w:rPr>
-          <w:lang w:val="en-US"/>
-        </w:rPr>
-        <w:t>. (At start + after teleport + when forcefully being moved to the front.) In fact, make the starting room even bigger?</w:t>
-      </w:r>
-    </w:p>
-    <w:p>
-      <w:pPr>
-        <w:rPr>
-          <w:b/>
-          <w:bCs/>
-          <w:lang w:val="en-US"/>
-        </w:rPr>
-      </w:pPr>
-    </w:p>
-    <w:p>
-      <w:pPr>
-        <w:rPr>
-          <w:lang w:val="en-US"/>
-        </w:rPr>
-      </w:pPr>
-      <w:r>
-        <w:rPr>
-          <w:b/>
-          <w:bCs/>
-          <w:lang w:val="en-US"/>
-        </w:rPr>
-        <w:t xml:space="preserve">Step </w:t>
-      </w:r>
-      <w:r>
-        <w:rPr>
-          <w:b/>
-          <w:bCs/>
-          <w:lang w:val="en-US"/>
-        </w:rPr>
-        <w:t>3</w:t>
+        <w:t>1</w:t>
       </w:r>
       <w:r>
         <w:rPr>
@@ -776,7 +600,6 @@
         <w:rPr>
           <w:lang w:val="en-US"/>
         </w:rPr>
-        <w:lastRenderedPageBreak/>
         <w:t xml:space="preserve">Idea: There are sections/powerups that </w:t>
       </w:r>
       <w:r>
@@ -791,28 +614,44 @@
         <w:rPr>
           <w:lang w:val="en-US"/>
         </w:rPr>
-        <w:t xml:space="preserve"> you to a specific (predefined) shape. Or just your original shape.</w:t>
-      </w:r>
-    </w:p>
-    <w:p>
-      <w:pPr>
-        <w:rPr>
-          <w:lang w:val="en-US"/>
-        </w:rPr>
-      </w:pPr>
-    </w:p>
-    <w:p>
-      <w:pPr>
-        <w:rPr>
-          <w:lang w:val="en-US"/>
-        </w:rPr>
-      </w:pPr>
+        <w:t xml:space="preserve"> you to a specific (predefined) shape. </w:t>
+      </w:r>
       <w:r>
         <w:rPr>
           <w:b/>
           <w:bCs/>
           <w:lang w:val="en-US"/>
         </w:rPr>
+        <w:t>Or just your original shape.</w:t>
+      </w:r>
+    </w:p>
+    <w:p>
+      <w:pPr>
+        <w:rPr>
+          <w:lang w:val="en-US"/>
+        </w:rPr>
+      </w:pPr>
+    </w:p>
+    <w:p>
+      <w:pPr>
+        <w:pStyle w:val="Heading2"/>
+      </w:pPr>
+      <w:r>
+        <w:t>Bugs</w:t>
+      </w:r>
+    </w:p>
+    <w:p>
+      <w:pPr>
+        <w:rPr>
+          <w:lang w:val="en-US"/>
+        </w:rPr>
+      </w:pPr>
+      <w:r>
+        <w:rPr>
+          <w:b/>
+          <w:bCs/>
+          <w:lang w:val="en-US"/>
+        </w:rPr>
         <w:t>BUG:</w:t>
       </w:r>
       <w:r>
@@ -848,6 +687,13 @@
           <w:lang w:val="en-US"/>
         </w:rPr>
       </w:pPr>
+    </w:p>
+    <w:p>
+      <w:pPr>
+        <w:rPr>
+          <w:lang w:val="en-US"/>
+        </w:rPr>
+      </w:pPr>
       <w:r>
         <w:rPr>
           <w:b/>
@@ -860,76 +706,7 @@
         <w:rPr>
           <w:lang w:val="en-US"/>
         </w:rPr>
-        <w:t xml:space="preserve"> Edges rem</w:t>
-      </w:r>
-      <w:r>
-        <w:rPr>
-          <w:lang w:val="en-US"/>
-        </w:rPr>
-        <w:t>oved on “lock” when placing room after it.</w:t>
-      </w:r>
-    </w:p>
-    <w:p>
-      <w:pPr>
-        <w:rPr>
-          <w:lang w:val="en-US"/>
-        </w:rPr>
-      </w:pPr>
-      <w:r>
-        <w:rPr>
-          <w:b/>
-          <w:bCs/>
-          <w:lang w:val="en-US"/>
-        </w:rPr>
-        <w:t>BUG:</w:t>
-      </w:r>
-      <w:r>
-        <w:rPr>
-          <w:lang w:val="en-US"/>
-        </w:rPr>
-        <w:t xml:space="preserve"> When switching to new forced </w:t>
-      </w:r>
-      <w:proofErr w:type="spellStart"/>
-      <w:r>
-        <w:rPr>
-          <w:lang w:val="en-US"/>
-        </w:rPr>
-        <w:t>dir</w:t>
-      </w:r>
-      <w:proofErr w:type="spellEnd"/>
-      <w:r>
-        <w:rPr>
-          <w:lang w:val="en-US"/>
-        </w:rPr>
-        <w:t xml:space="preserve"> (move to the left, after going to right and one down) … it keeps going down until it reaches the bottom?</w:t>
-      </w:r>
-    </w:p>
-    <w:p>
-      <w:pPr>
-        <w:rPr>
-          <w:lang w:val="en-US"/>
-        </w:rPr>
-      </w:pPr>
-      <w:r>
-        <w:rPr>
-          <w:lang w:val="en-US"/>
-        </w:rPr>
-        <w:tab/>
-        <w:t xml:space="preserve">=&gt; It skips the back </w:t>
-      </w:r>
-      <w:proofErr w:type="spellStart"/>
-      <w:r>
-        <w:rPr>
-          <w:lang w:val="en-US"/>
-        </w:rPr>
-        <w:t>dir</w:t>
-      </w:r>
-      <w:proofErr w:type="spellEnd"/>
-      <w:r>
-        <w:rPr>
-          <w:lang w:val="en-US"/>
-        </w:rPr>
-        <w:t xml:space="preserve"> (2) because it </w:t>
+        <w:t xml:space="preserve"> Now it doesn’t remove the last </w:t>
       </w:r>
       <w:r>
         <w:rPr>
@@ -937,137 +714,13 @@
           <w:iCs/>
           <w:lang w:val="en-US"/>
         </w:rPr>
-        <w:t>thinks</w:t>
-      </w:r>
-      <w:r>
-        <w:rPr>
-          <w:lang w:val="en-US"/>
-        </w:rPr>
-        <w:t xml:space="preserve"> it’s going back???</w:t>
-      </w:r>
-      <w:r>
-        <w:rPr>
-          <w:lang w:val="en-US"/>
-        </w:rPr>
-        <w:t xml:space="preserve"> =&gt; </w:t>
-      </w:r>
-      <w:r>
-        <w:rPr>
-          <w:b/>
-          <w:bCs/>
-          <w:lang w:val="en-US"/>
-        </w:rPr>
-        <w:t>Seems fixed now.</w:t>
-      </w:r>
-    </w:p>
-    <w:p>
-      <w:pPr>
-        <w:rPr>
-          <w:lang w:val="en-US"/>
-        </w:rPr>
-      </w:pPr>
-    </w:p>
-    <w:p>
-      <w:pPr>
-        <w:pStyle w:val="Heading2"/>
-      </w:pPr>
-      <w:r>
-        <w:t>Annoying situations</w:t>
-      </w:r>
-    </w:p>
-    <w:p>
-      <w:pPr>
-        <w:rPr>
-          <w:lang w:val="en-US"/>
-        </w:rPr>
-      </w:pPr>
-      <w:r>
-        <w:rPr>
-          <w:b/>
-          <w:bCs/>
-          <w:lang w:val="en-US"/>
-        </w:rPr>
-        <w:t>Situation #0:</w:t>
-      </w:r>
-      <w:r>
-        <w:rPr>
-          <w:lang w:val="en-US"/>
-        </w:rPr>
-        <w:t xml:space="preserve"> Don’t allow the </w:t>
-      </w:r>
-      <w:r>
-        <w:rPr>
-          <w:b/>
-          <w:bCs/>
-          <w:lang w:val="en-US"/>
-        </w:rPr>
-        <w:t>very last body</w:t>
-      </w:r>
-      <w:r>
-        <w:rPr>
-          <w:lang w:val="en-US"/>
-        </w:rPr>
-        <w:t xml:space="preserve"> of a player to be removed. If this is about to happen, simply don’t allow their body to be </w:t>
-      </w:r>
-      <w:r>
-        <w:rPr>
-          <w:i/>
-          <w:iCs/>
-          <w:lang w:val="en-US"/>
-        </w:rPr>
-        <w:t xml:space="preserve">sliced </w:t>
-      </w:r>
-      <w:r>
-        <w:rPr>
-          <w:lang w:val="en-US"/>
-        </w:rPr>
-        <w:t>in the first pl</w:t>
-      </w:r>
-      <w:r>
-        <w:rPr>
-          <w:lang w:val="en-US"/>
-        </w:rPr>
-        <w:t>a</w:t>
-      </w:r>
-      <w:r>
-        <w:rPr>
-          <w:lang w:val="en-US"/>
-        </w:rPr>
-        <w:t>ce?</w:t>
-      </w:r>
-    </w:p>
-    <w:p>
-      <w:pPr>
-        <w:rPr>
-          <w:lang w:val="en-US"/>
-        </w:rPr>
-      </w:pPr>
-    </w:p>
-    <w:p>
-      <w:pPr>
-        <w:rPr>
-          <w:lang w:val="en-US"/>
-        </w:rPr>
-      </w:pPr>
-      <w:r>
-        <w:rPr>
-          <w:b/>
-          <w:bCs/>
-          <w:lang w:val="en-US"/>
-        </w:rPr>
-        <w:t xml:space="preserve">Situation #1: </w:t>
-      </w:r>
-      <w:r>
-        <w:rPr>
-          <w:lang w:val="en-US"/>
-        </w:rPr>
-        <w:t>T</w:t>
-      </w:r>
-      <w:r>
-        <w:rPr>
-          <w:lang w:val="en-US"/>
-        </w:rPr>
-        <w:t>wo triangle slopes right after each other =&gt; often there’s no space to squeeze between there.</w:t>
+        <w:t>edge</w:t>
+      </w:r>
+      <w:r>
+        <w:rPr>
+          <w:lang w:val="en-US"/>
+        </w:rPr>
+        <w:t xml:space="preserve"> to previous connections anymore in tight spaces!</w:t>
       </w:r>
     </w:p>
     <w:p>
@@ -1075,7 +728,7 @@
         <w:pStyle w:val="ListParagraph"/>
         <w:numPr>
           <w:ilvl w:val="0"/>
-          <w:numId w:val="33"/>
+          <w:numId w:val="45"/>
         </w:numPr>
         <w:rPr>
           <w:lang w:val="en-US"/>
@@ -1085,125 +738,42 @@
         <w:rPr>
           <w:lang w:val="en-US"/>
         </w:rPr>
-        <w:t>If this happens … place a “cutter” before it? (</w:t>
-      </w:r>
-      <w:proofErr w:type="gramStart"/>
-      <w:r>
-        <w:rPr>
-          <w:lang w:val="en-US"/>
-        </w:rPr>
-        <w:t>So</w:t>
-      </w:r>
-      <w:proofErr w:type="gramEnd"/>
-      <w:r>
-        <w:rPr>
-          <w:lang w:val="en-US"/>
-        </w:rPr>
-        <w:t xml:space="preserve"> players have a </w:t>
-      </w:r>
-      <w:r>
-        <w:rPr>
-          <w:i/>
-          <w:iCs/>
-          <w:lang w:val="en-US"/>
-        </w:rPr>
-        <w:t>chance</w:t>
-      </w:r>
-      <w:r>
-        <w:rPr>
-          <w:lang w:val="en-US"/>
-        </w:rPr>
-        <w:t xml:space="preserve"> to reduce their size?)</w:t>
-      </w:r>
-    </w:p>
-    <w:p>
-      <w:pPr>
-        <w:rPr>
-          <w:lang w:val="en-US"/>
-        </w:rPr>
-      </w:pPr>
-    </w:p>
-    <w:p>
-      <w:pPr>
-        <w:pStyle w:val="Heading2"/>
-      </w:pPr>
-      <w:r>
-        <w:t>Movement Improvements</w:t>
-      </w:r>
-    </w:p>
-    <w:p>
-      <w:pPr>
-        <w:rPr>
-          <w:lang w:val="en-US"/>
-        </w:rPr>
-      </w:pPr>
+        <w:lastRenderedPageBreak/>
+        <w:t>What did I change? “Delete edges inside”, “Remove references to room”</w:t>
+      </w:r>
+    </w:p>
+    <w:p>
+      <w:pPr>
+        <w:rPr>
+          <w:lang w:val="en-US"/>
+        </w:rPr>
+      </w:pPr>
+    </w:p>
+    <w:p>
+      <w:pPr>
+        <w:rPr>
+          <w:lang w:val="en-US"/>
+        </w:rPr>
+      </w:pPr>
+      <w:r>
+        <w:rPr>
+          <w:lang w:val="en-US"/>
+        </w:rPr>
+        <w:t xml:space="preserve">In general, the system of </w:t>
+      </w:r>
       <w:r>
         <w:rPr>
           <w:b/>
           <w:bCs/>
           <w:lang w:val="en-US"/>
         </w:rPr>
-        <w:t>Step 1:</w:t>
-      </w:r>
-      <w:r>
-        <w:rPr>
-          <w:lang w:val="en-US"/>
-        </w:rPr>
-        <w:t xml:space="preserve"> </w:t>
-      </w:r>
-      <w:r>
-        <w:rPr>
-          <w:lang w:val="en-US"/>
-        </w:rPr>
-        <w:t>Cap</w:t>
-      </w:r>
-      <w:r>
-        <w:rPr>
-          <w:lang w:val="en-US"/>
-        </w:rPr>
-        <w:t xml:space="preserve"> influence of air resistance. (Perhaps add a force that slows you down </w:t>
-      </w:r>
-      <w:r>
-        <w:rPr>
-          <w:i/>
-          <w:iCs/>
-          <w:lang w:val="en-US"/>
-        </w:rPr>
-        <w:t>when in the air</w:t>
-      </w:r>
-      <w:r>
-        <w:rPr>
-          <w:lang w:val="en-US"/>
-        </w:rPr>
-        <w:t xml:space="preserve">, towards a maximum velocity. </w:t>
-      </w:r>
-      <w:proofErr w:type="gramStart"/>
-      <w:r>
-        <w:rPr>
-          <w:lang w:val="en-US"/>
-        </w:rPr>
-        <w:t>So</w:t>
-      </w:r>
-      <w:proofErr w:type="gramEnd"/>
-      <w:r>
-        <w:rPr>
-          <w:lang w:val="en-US"/>
-        </w:rPr>
-        <w:t xml:space="preserve"> you can still go </w:t>
-      </w:r>
-      <w:r>
-        <w:rPr>
-          <w:i/>
-          <w:iCs/>
-          <w:lang w:val="en-US"/>
-        </w:rPr>
-        <w:t>really fast</w:t>
-      </w:r>
-      <w:r>
-        <w:rPr>
-          <w:lang w:val="en-US"/>
-        </w:rPr>
-        <w:t xml:space="preserve"> if you gain speed, but moving in the air will always be limited.)</w:t>
+        <w:t>“try to place rooms in tight spaces”</w:t>
+      </w:r>
+      <w:r>
+        <w:rPr>
+          <w:lang w:val="en-US"/>
+        </w:rPr>
+        <w:t xml:space="preserve"> isn’t great. It leads to errors + ugly edges.</w:t>
       </w:r>
     </w:p>
     <w:p>
@@ -1225,27 +795,25 @@
           <w:bCs/>
           <w:lang w:val="en-US"/>
         </w:rPr>
-        <w:t xml:space="preserve">Step 2: </w:t>
-      </w:r>
-      <w:r>
-        <w:rPr>
-          <w:lang w:val="en-US"/>
-        </w:rPr>
-        <w:t xml:space="preserve">Might need some extra </w:t>
-      </w:r>
-      <w:r>
-        <w:rPr>
-          <w:i/>
-          <w:iCs/>
-          <w:lang w:val="en-US"/>
-        </w:rPr>
-        <w:t>safeguards</w:t>
-      </w:r>
-      <w:r>
-        <w:rPr>
-          <w:lang w:val="en-US"/>
-        </w:rPr>
-        <w:t xml:space="preserve"> to ensure you can always move somewhere successfully.</w:t>
+        <w:t>BUG:</w:t>
+      </w:r>
+      <w:r>
+        <w:rPr>
+          <w:lang w:val="en-US"/>
+        </w:rPr>
+        <w:t xml:space="preserve"> What if the number of </w:t>
+      </w:r>
+      <w:r>
+        <w:rPr>
+          <w:lang w:val="en-US"/>
+        </w:rPr>
+        <w:t xml:space="preserve">total players </w:t>
+      </w:r>
+      <w:r>
+        <w:rPr>
+          <w:lang w:val="en-US"/>
+        </w:rPr>
+        <w:t>bodies exceeds 20? Then the “fog of war” shader can’t handle that. Two solutions:</w:t>
       </w:r>
     </w:p>
     <w:p>
@@ -1253,17 +821,25 @@
         <w:pStyle w:val="ListParagraph"/>
         <w:numPr>
           <w:ilvl w:val="0"/>
-          <w:numId w:val="28"/>
+          <w:numId w:val="49"/>
         </w:numPr>
         <w:rPr>
           <w:lang w:val="en-US"/>
         </w:rPr>
       </w:pPr>
-      <w:r>
-        <w:rPr>
-          <w:lang w:val="en-US"/>
-        </w:rPr>
-        <w:t>Stronger jumping?</w:t>
+      <w:proofErr w:type="gramStart"/>
+      <w:r>
+        <w:rPr>
+          <w:lang w:val="en-US"/>
+        </w:rPr>
+        <w:t>Either never</w:t>
+      </w:r>
+      <w:proofErr w:type="gramEnd"/>
+      <w:r>
+        <w:rPr>
+          <w:lang w:val="en-US"/>
+        </w:rPr>
+        <w:t xml:space="preserve"> allow this. (Don’t slice if it would get the total body count too high. Or remove to make space.)</w:t>
       </w:r>
     </w:p>
     <w:p>
@@ -1271,7 +847,7 @@
         <w:pStyle w:val="ListParagraph"/>
         <w:numPr>
           <w:ilvl w:val="0"/>
-          <w:numId w:val="28"/>
+          <w:numId w:val="49"/>
         </w:numPr>
         <w:rPr>
           <w:lang w:val="en-US"/>
@@ -1281,7 +857,7 @@
         <w:rPr>
           <w:lang w:val="en-US"/>
         </w:rPr>
-        <w:t xml:space="preserve">Getting bitten by the wolf behind you, somehow </w:t>
+        <w:t xml:space="preserve">Or </w:t>
       </w:r>
       <w:r>
         <w:rPr>
@@ -1289,13 +865,13 @@
           <w:iCs/>
           <w:lang w:val="en-US"/>
         </w:rPr>
-        <w:t>resets</w:t>
-      </w:r>
-      <w:r>
-        <w:rPr>
-          <w:lang w:val="en-US"/>
-        </w:rPr>
-        <w:t xml:space="preserve"> you or gets you </w:t>
+        <w:t>sort</w:t>
+      </w:r>
+      <w:r>
+        <w:rPr>
+          <w:lang w:val="en-US"/>
+        </w:rPr>
+        <w:t xml:space="preserve"> bodies based on their room, and just </w:t>
       </w:r>
       <w:r>
         <w:rPr>
@@ -1303,13 +879,13 @@
           <w:iCs/>
           <w:lang w:val="en-US"/>
         </w:rPr>
-        <w:t>unstuck</w:t>
-      </w:r>
-      <w:r>
-        <w:rPr>
-          <w:lang w:val="en-US"/>
-        </w:rPr>
-        <w:t>.</w:t>
+        <w:t>ignore</w:t>
+      </w:r>
+      <w:r>
+        <w:rPr>
+          <w:lang w:val="en-US"/>
+        </w:rPr>
+        <w:t xml:space="preserve"> lights on the ones furthest behind.</w:t>
       </w:r>
     </w:p>
     <w:p>
@@ -1317,7 +893,7 @@
         <w:pStyle w:val="ListParagraph"/>
         <w:numPr>
           <w:ilvl w:val="0"/>
-          <w:numId w:val="28"/>
+          <w:numId w:val="49"/>
         </w:numPr>
         <w:rPr>
           <w:lang w:val="en-US"/>
@@ -1327,7 +903,7 @@
         <w:rPr>
           <w:lang w:val="en-US"/>
         </w:rPr>
-        <w:t xml:space="preserve">Should I add a </w:t>
+        <w:t xml:space="preserve">Third solution =&gt; don’t give PLAYERS lights, add them to ROOMs? (Or give players a light when there is </w:t>
       </w:r>
       <w:r>
         <w:rPr>
@@ -1335,22 +911,32 @@
           <w:iCs/>
           <w:lang w:val="en-US"/>
         </w:rPr>
-        <w:t>counter</w:t>
-      </w:r>
-      <w:r>
-        <w:rPr>
-          <w:lang w:val="en-US"/>
-        </w:rPr>
-        <w:t>, and if you stood still for 10+ seconds, you “explode” or “get a boost”?</w:t>
-      </w:r>
-    </w:p>
-    <w:p>
-      <w:pPr>
-        <w:pStyle w:val="ListParagraph"/>
-        <w:numPr>
-          <w:ilvl w:val="1"/>
-          <w:numId w:val="28"/>
-        </w:numPr>
+        <w:t xml:space="preserve">none nearby. </w:t>
+      </w:r>
+      <w:r>
+        <w:rPr>
+          <w:lang w:val="en-US"/>
+        </w:rPr>
+        <w:t>Only add lights to large rooms.)</w:t>
+      </w:r>
+    </w:p>
+    <w:p>
+      <w:pPr>
+        <w:rPr>
+          <w:lang w:val="en-US"/>
+        </w:rPr>
+      </w:pPr>
+    </w:p>
+    <w:p>
+      <w:pPr>
+        <w:pStyle w:val="Heading2"/>
+      </w:pPr>
+      <w:r>
+        <w:t>Movement Improvements</w:t>
+      </w:r>
+    </w:p>
+    <w:p>
+      <w:pPr>
         <w:rPr>
           <w:lang w:val="en-US"/>
         </w:rPr>
@@ -1361,65 +947,23 @@
           <w:bCs/>
           <w:lang w:val="en-US"/>
         </w:rPr>
-        <w:t>BEST IDEA YET:</w:t>
-      </w:r>
-      <w:r>
-        <w:rPr>
-          <w:lang w:val="en-US"/>
-        </w:rPr>
-        <w:t xml:space="preserve"> If you give no input for 10+ seconds, it teleports you to the </w:t>
-      </w:r>
-      <w:r>
-        <w:rPr>
-          <w:lang w:val="en-US"/>
-        </w:rPr>
-        <w:t>room of the player directly in front of you. B</w:t>
-      </w:r>
-      <w:r>
-        <w:rPr>
-          <w:lang w:val="en-US"/>
-        </w:rPr>
-        <w:t>ut</w:t>
-      </w:r>
-      <w:r>
-        <w:rPr>
-          <w:lang w:val="en-US"/>
-        </w:rPr>
-        <w:t xml:space="preserve"> </w:t>
-      </w:r>
-      <w:r>
-        <w:rPr>
-          <w:lang w:val="en-US"/>
-        </w:rPr>
-        <w:t>you take</w:t>
-      </w:r>
-      <w:r>
-        <w:rPr>
-          <w:lang w:val="en-US"/>
-        </w:rPr>
-        <w:t xml:space="preserve"> a time penalty.</w:t>
-      </w:r>
-    </w:p>
-    <w:p>
-      <w:pPr>
-        <w:rPr>
-          <w:lang w:val="en-US"/>
-        </w:rPr>
-      </w:pPr>
-    </w:p>
-    <w:p>
-      <w:pPr>
-        <w:rPr>
-          <w:lang w:val="en-US"/>
-        </w:rPr>
-      </w:pPr>
+        <w:t xml:space="preserve">Step </w:t>
+      </w:r>
       <w:r>
         <w:rPr>
           <w:b/>
           <w:bCs/>
           <w:lang w:val="en-US"/>
         </w:rPr>
-        <w:t>Step 3:</w:t>
+        <w:t>1</w:t>
+      </w:r>
+      <w:r>
+        <w:rPr>
+          <w:b/>
+          <w:bCs/>
+          <w:lang w:val="en-US"/>
+        </w:rPr>
+        <w:t>:</w:t>
       </w:r>
       <w:r>
         <w:rPr>
@@ -1605,7 +1149,6 @@
         <w:rPr>
           <w:lang w:val="en-US"/>
         </w:rPr>
-        <w:lastRenderedPageBreak/>
         <w:t>Allow for a more controlled variation. “Very big rooms” followed by a series of “very small rooms”.</w:t>
       </w:r>
     </w:p>
@@ -1797,6 +1340,569 @@
           <w:lang w:val="en-US"/>
         </w:rPr>
         <w:t>Mark those huge rooms for “special use”</w:t>
+      </w:r>
+    </w:p>
+    <w:p>
+      <w:pPr>
+        <w:rPr>
+          <w:lang w:val="en-US"/>
+        </w:rPr>
+      </w:pPr>
+    </w:p>
+    <w:p>
+      <w:pPr>
+        <w:rPr>
+          <w:lang w:val="en-US"/>
+        </w:rPr>
+      </w:pPr>
+      <w:r>
+        <w:rPr>
+          <w:b/>
+          <w:bCs/>
+          <w:lang w:val="en-US"/>
+        </w:rPr>
+        <w:t>Other improvements:</w:t>
+      </w:r>
+    </w:p>
+    <w:p>
+      <w:pPr>
+        <w:pStyle w:val="ListParagraph"/>
+        <w:numPr>
+          <w:ilvl w:val="0"/>
+          <w:numId w:val="47"/>
+        </w:numPr>
+        <w:rPr>
+          <w:lang w:val="en-US"/>
+        </w:rPr>
+      </w:pPr>
+      <w:r>
+        <w:rPr>
+          <w:lang w:val="en-US"/>
+        </w:rPr>
+        <w:t>Fix the bugs, obviously.</w:t>
+      </w:r>
+    </w:p>
+    <w:p>
+      <w:pPr>
+        <w:pStyle w:val="ListParagraph"/>
+        <w:numPr>
+          <w:ilvl w:val="0"/>
+          <w:numId w:val="47"/>
+        </w:numPr>
+        <w:rPr>
+          <w:lang w:val="en-US"/>
+        </w:rPr>
+      </w:pPr>
+      <w:r>
+        <w:rPr>
+          <w:lang w:val="en-US"/>
+        </w:rPr>
+        <w:t xml:space="preserve">The further we get into generation, the </w:t>
+      </w:r>
+      <w:r>
+        <w:rPr>
+          <w:i/>
+          <w:iCs/>
+          <w:lang w:val="en-US"/>
+        </w:rPr>
+        <w:t>smaller</w:t>
+      </w:r>
+      <w:r>
+        <w:rPr>
+          <w:lang w:val="en-US"/>
+        </w:rPr>
+        <w:t xml:space="preserve"> displacement becomes</w:t>
+      </w:r>
+    </w:p>
+    <w:p>
+      <w:pPr>
+        <w:pStyle w:val="ListParagraph"/>
+        <w:numPr>
+          <w:ilvl w:val="1"/>
+          <w:numId w:val="47"/>
+        </w:numPr>
+        <w:rPr>
+          <w:lang w:val="en-US"/>
+        </w:rPr>
+      </w:pPr>
+      <w:r>
+        <w:rPr>
+          <w:lang w:val="en-US"/>
+        </w:rPr>
+        <w:t>Same as the others</w:t>
+      </w:r>
+      <w:r>
+        <w:rPr>
+          <w:lang w:val="en-US"/>
+        </w:rPr>
+        <w:t xml:space="preserve"> =&gt; calculate ratio from </w:t>
+      </w:r>
+      <w:proofErr w:type="spellStart"/>
+      <w:r>
+        <w:rPr>
+          <w:lang w:val="en-US"/>
+        </w:rPr>
+        <w:t>num_tries</w:t>
+      </w:r>
+      <w:proofErr w:type="spellEnd"/>
+      <w:r>
+        <w:rPr>
+          <w:lang w:val="en-US"/>
+        </w:rPr>
+        <w:t>, multiply displacement by that, then round it</w:t>
+      </w:r>
+    </w:p>
+    <w:p>
+      <w:pPr>
+        <w:pStyle w:val="ListParagraph"/>
+        <w:numPr>
+          <w:ilvl w:val="0"/>
+          <w:numId w:val="47"/>
+        </w:numPr>
+        <w:rPr>
+          <w:lang w:val="en-US"/>
+        </w:rPr>
+      </w:pPr>
+      <w:r>
+        <w:rPr>
+          <w:lang w:val="en-US"/>
+        </w:rPr>
+        <w:t>Don’t go down more than a few times in a row</w:t>
+      </w:r>
+      <w:r>
+        <w:rPr>
+          <w:lang w:val="en-US"/>
+        </w:rPr>
+        <w:t xml:space="preserve"> =&gt; make this a </w:t>
+      </w:r>
+      <w:r>
+        <w:rPr>
+          <w:i/>
+          <w:iCs/>
+          <w:lang w:val="en-US"/>
+        </w:rPr>
+        <w:t>setting</w:t>
+      </w:r>
+      <w:r>
+        <w:rPr>
+          <w:lang w:val="en-US"/>
+        </w:rPr>
+        <w:t xml:space="preserve"> I can set globally.</w:t>
+      </w:r>
+    </w:p>
+    <w:p>
+      <w:pPr>
+        <w:pStyle w:val="ListParagraph"/>
+        <w:numPr>
+          <w:ilvl w:val="1"/>
+          <w:numId w:val="47"/>
+        </w:numPr>
+        <w:rPr>
+          <w:lang w:val="en-US"/>
+        </w:rPr>
+      </w:pPr>
+      <w:r>
+        <w:rPr>
+          <w:lang w:val="en-US"/>
+        </w:rPr>
+        <w:t xml:space="preserve">Count how often we went down in the past X tiles (walk back </w:t>
+      </w:r>
+      <w:proofErr w:type="spellStart"/>
+      <w:r>
+        <w:rPr>
+          <w:lang w:val="en-US"/>
+        </w:rPr>
+        <w:t>cur_path</w:t>
+      </w:r>
+      <w:proofErr w:type="spellEnd"/>
+      <w:r>
+        <w:rPr>
+          <w:lang w:val="en-US"/>
+        </w:rPr>
+        <w:t>)</w:t>
+      </w:r>
+    </w:p>
+    <w:p>
+      <w:pPr>
+        <w:pStyle w:val="ListParagraph"/>
+        <w:numPr>
+          <w:ilvl w:val="1"/>
+          <w:numId w:val="47"/>
+        </w:numPr>
+        <w:rPr>
+          <w:lang w:val="en-US"/>
+        </w:rPr>
+      </w:pPr>
+      <w:r>
+        <w:rPr>
+          <w:lang w:val="en-US"/>
+        </w:rPr>
+        <w:t>Check against global parameters</w:t>
+      </w:r>
+    </w:p>
+    <w:p>
+      <w:pPr>
+        <w:pStyle w:val="ListParagraph"/>
+        <w:numPr>
+          <w:ilvl w:val="0"/>
+          <w:numId w:val="47"/>
+        </w:numPr>
+        <w:rPr>
+          <w:lang w:val="en-US"/>
+        </w:rPr>
+      </w:pPr>
+      <w:r>
+        <w:rPr>
+          <w:lang w:val="en-US"/>
+        </w:rPr>
+        <w:lastRenderedPageBreak/>
+        <w:t>Encourage it to go away from edges.</w:t>
+      </w:r>
+    </w:p>
+    <w:p>
+      <w:pPr>
+        <w:pStyle w:val="ListParagraph"/>
+        <w:numPr>
+          <w:ilvl w:val="1"/>
+          <w:numId w:val="47"/>
+        </w:numPr>
+        <w:rPr>
+          <w:lang w:val="en-US"/>
+        </w:rPr>
+      </w:pPr>
+      <w:r>
+        <w:rPr>
+          <w:lang w:val="en-US"/>
+        </w:rPr>
+        <w:t>If “</w:t>
+      </w:r>
+      <w:proofErr w:type="spellStart"/>
+      <w:r>
+        <w:rPr>
+          <w:lang w:val="en-US"/>
+        </w:rPr>
+        <w:t>dist_to_bounds</w:t>
+      </w:r>
+      <w:proofErr w:type="spellEnd"/>
+      <w:r>
+        <w:rPr>
+          <w:lang w:val="en-US"/>
+        </w:rPr>
+        <w:t>” close to 0 …</w:t>
+      </w:r>
+    </w:p>
+    <w:p>
+      <w:pPr>
+        <w:pStyle w:val="ListParagraph"/>
+        <w:numPr>
+          <w:ilvl w:val="1"/>
+          <w:numId w:val="47"/>
+        </w:numPr>
+        <w:rPr>
+          <w:lang w:val="en-US"/>
+        </w:rPr>
+      </w:pPr>
+      <w:r>
+        <w:rPr>
+          <w:lang w:val="en-US"/>
+        </w:rPr>
+        <w:t xml:space="preserve">Make “get </w:t>
+      </w:r>
+      <w:proofErr w:type="spellStart"/>
+      <w:r>
+        <w:rPr>
+          <w:lang w:val="en-US"/>
+        </w:rPr>
+        <w:t>dir</w:t>
+      </w:r>
+      <w:proofErr w:type="spellEnd"/>
+      <w:r>
+        <w:rPr>
+          <w:lang w:val="en-US"/>
+        </w:rPr>
+        <w:t xml:space="preserve"> to edge” function, which returns the </w:t>
+      </w:r>
+      <w:r>
+        <w:rPr>
+          <w:i/>
+          <w:iCs/>
+          <w:lang w:val="en-US"/>
+        </w:rPr>
+        <w:t>index</w:t>
+      </w:r>
+      <w:r>
+        <w:rPr>
+          <w:lang w:val="en-US"/>
+        </w:rPr>
+        <w:t>.</w:t>
+      </w:r>
+    </w:p>
+    <w:p>
+      <w:pPr>
+        <w:pStyle w:val="ListParagraph"/>
+        <w:numPr>
+          <w:ilvl w:val="1"/>
+          <w:numId w:val="47"/>
+        </w:numPr>
+        <w:rPr>
+          <w:lang w:val="en-US"/>
+        </w:rPr>
+      </w:pPr>
+      <w:r>
+        <w:rPr>
+          <w:lang w:val="en-US"/>
+        </w:rPr>
+        <w:t xml:space="preserve">Ignore any rooms with that </w:t>
+      </w:r>
+      <w:proofErr w:type="spellStart"/>
+      <w:r>
+        <w:rPr>
+          <w:i/>
+          <w:iCs/>
+          <w:lang w:val="en-US"/>
+        </w:rPr>
+        <w:t>dir</w:t>
+      </w:r>
+      <w:proofErr w:type="spellEnd"/>
+      <w:r>
+        <w:rPr>
+          <w:i/>
+          <w:iCs/>
+          <w:lang w:val="en-US"/>
+        </w:rPr>
+        <w:t xml:space="preserve"> index</w:t>
+      </w:r>
+      <w:r>
+        <w:rPr>
+          <w:lang w:val="en-US"/>
+        </w:rPr>
+        <w:t>.</w:t>
+      </w:r>
+    </w:p>
+    <w:p>
+      <w:pPr>
+        <w:pStyle w:val="ListParagraph"/>
+        <w:numPr>
+          <w:ilvl w:val="0"/>
+          <w:numId w:val="47"/>
+        </w:numPr>
+        <w:rPr>
+          <w:lang w:val="en-US"/>
+        </w:rPr>
+      </w:pPr>
+      <w:r>
+        <w:rPr>
+          <w:lang w:val="en-US"/>
+        </w:rPr>
+        <w:t xml:space="preserve">Terrain painting =&gt; </w:t>
+      </w:r>
+    </w:p>
+    <w:p>
+      <w:pPr>
+        <w:pStyle w:val="ListParagraph"/>
+        <w:numPr>
+          <w:ilvl w:val="1"/>
+          <w:numId w:val="47"/>
+        </w:numPr>
+        <w:rPr>
+          <w:lang w:val="en-US"/>
+        </w:rPr>
+      </w:pPr>
+      <w:r>
+        <w:rPr>
+          <w:b/>
+          <w:bCs/>
+          <w:lang w:val="en-US"/>
+        </w:rPr>
+        <w:t>D</w:t>
+      </w:r>
+      <w:r>
+        <w:rPr>
+          <w:b/>
+          <w:bCs/>
+          <w:lang w:val="en-US"/>
+        </w:rPr>
+        <w:t>on’t</w:t>
+      </w:r>
+      <w:r>
+        <w:rPr>
+          <w:lang w:val="en-US"/>
+        </w:rPr>
+        <w:t xml:space="preserve"> allow two of the same “</w:t>
+      </w:r>
+      <w:proofErr w:type="gramStart"/>
+      <w:r>
+        <w:rPr>
+          <w:lang w:val="en-US"/>
+        </w:rPr>
+        <w:t>category</w:t>
+      </w:r>
+      <w:proofErr w:type="gramEnd"/>
+      <w:r>
+        <w:rPr>
+          <w:lang w:val="en-US"/>
+        </w:rPr>
+        <w:t>” after each other. (Because their color is the same, you might miss the fact that it changes.)</w:t>
+      </w:r>
+    </w:p>
+    <w:p>
+      <w:pPr>
+        <w:pStyle w:val="ListParagraph"/>
+        <w:numPr>
+          <w:ilvl w:val="1"/>
+          <w:numId w:val="47"/>
+        </w:numPr>
+        <w:rPr>
+          <w:lang w:val="en-US"/>
+        </w:rPr>
+      </w:pPr>
+      <w:r>
+        <w:rPr>
+          <w:b/>
+          <w:bCs/>
+          <w:lang w:val="en-US"/>
+        </w:rPr>
+        <w:t>Do</w:t>
+      </w:r>
+      <w:r>
+        <w:rPr>
+          <w:lang w:val="en-US"/>
+        </w:rPr>
+        <w:t xml:space="preserve"> encourage using the same terrain multiple times in a row.</w:t>
+      </w:r>
+    </w:p>
+    <w:p>
+      <w:pPr>
+        <w:pStyle w:val="ListParagraph"/>
+        <w:numPr>
+          <w:ilvl w:val="0"/>
+          <w:numId w:val="47"/>
+        </w:numPr>
+        <w:rPr>
+          <w:lang w:val="en-US"/>
+        </w:rPr>
+      </w:pPr>
+      <w:r>
+        <w:rPr>
+          <w:lang w:val="en-US"/>
+        </w:rPr>
+        <w:t>Terrain Painting</w:t>
+      </w:r>
+    </w:p>
+    <w:p>
+      <w:pPr>
+        <w:pStyle w:val="ListParagraph"/>
+        <w:numPr>
+          <w:ilvl w:val="1"/>
+          <w:numId w:val="47"/>
+        </w:numPr>
+        <w:rPr>
+          <w:lang w:val="en-US"/>
+        </w:rPr>
+      </w:pPr>
+      <w:r>
+        <w:rPr>
+          <w:lang w:val="en-US"/>
+        </w:rPr>
+        <w:t>Now it also paints 1 outside its own terrain. Works nicely … mostly. Smooth it out</w:t>
+      </w:r>
+    </w:p>
+    <w:p>
+      <w:pPr>
+        <w:pStyle w:val="ListParagraph"/>
+        <w:numPr>
+          <w:ilvl w:val="0"/>
+          <w:numId w:val="47"/>
+        </w:numPr>
+        <w:rPr>
+          <w:lang w:val="en-US"/>
+        </w:rPr>
+      </w:pPr>
+      <w:r>
+        <w:rPr>
+          <w:lang w:val="en-US"/>
+        </w:rPr>
+        <w:t>Place “</w:t>
+      </w:r>
+      <w:proofErr w:type="spellStart"/>
+      <w:r>
+        <w:rPr>
+          <w:lang w:val="en-US"/>
+        </w:rPr>
+        <w:t>reverse_gravity</w:t>
+      </w:r>
+      <w:proofErr w:type="spellEnd"/>
+      <w:r>
+        <w:rPr>
+          <w:lang w:val="en-US"/>
+        </w:rPr>
+        <w:t>” terrain on things going up. Never place it in rooms going down.</w:t>
+      </w:r>
+    </w:p>
+    <w:p>
+      <w:pPr>
+        <w:pStyle w:val="ListParagraph"/>
+        <w:numPr>
+          <w:ilvl w:val="0"/>
+          <w:numId w:val="47"/>
+        </w:numPr>
+        <w:rPr>
+          <w:lang w:val="en-US"/>
+        </w:rPr>
+      </w:pPr>
+      <w:r>
+        <w:rPr>
+          <w:lang w:val="en-US"/>
+        </w:rPr>
+        <w:t>Place “</w:t>
+      </w:r>
+      <w:proofErr w:type="spellStart"/>
+      <w:r>
+        <w:rPr>
+          <w:lang w:val="en-US"/>
+        </w:rPr>
+        <w:t>no_gravity</w:t>
+      </w:r>
+      <w:proofErr w:type="spellEnd"/>
+      <w:r>
+        <w:rPr>
+          <w:lang w:val="en-US"/>
+        </w:rPr>
+        <w:t xml:space="preserve">” only in rooms with lots of </w:t>
+      </w:r>
+      <w:r>
+        <w:rPr>
+          <w:i/>
+          <w:iCs/>
+          <w:lang w:val="en-US"/>
+        </w:rPr>
+        <w:t>slopes</w:t>
+      </w:r>
+      <w:r>
+        <w:rPr>
+          <w:lang w:val="en-US"/>
+        </w:rPr>
+        <w:t>.</w:t>
+      </w:r>
+    </w:p>
+    <w:p>
+      <w:pPr>
+        <w:rPr>
+          <w:lang w:val="en-US"/>
+        </w:rPr>
+      </w:pPr>
+    </w:p>
+    <w:p>
+      <w:pPr>
+        <w:rPr>
+          <w:lang w:val="en-US"/>
+        </w:rPr>
+      </w:pPr>
+      <w:r>
+        <w:rPr>
+          <w:lang w:val="en-US"/>
+        </w:rPr>
+        <w:t>Once this is done, I think we can do another “cleanup pass” on the algorithm, as it’s become too messy.</w:t>
       </w:r>
     </w:p>
     <w:p>
@@ -3516,6 +3622,232 @@
     </w:lvl>
   </w:abstractNum>
   <w:abstractNum w:abstractNumId="6" w15:restartNumberingAfterBreak="0">
+    <w:nsid w:val="0C76472D"/>
+    <w:multiLevelType w:val="hybridMultilevel"/>
+    <w:tmpl w:val="7640EBE0"/>
+    <w:lvl w:ilvl="0" w:tplc="04130001">
+      <w:start w:val="1"/>
+      <w:numFmt w:val="bullet"/>
+      <w:lvlText w:val=""/>
+      <w:lvlJc w:val="left"/>
+      <w:pPr>
+        <w:ind w:left="720" w:hanging="360"/>
+      </w:pPr>
+      <w:rPr>
+        <w:rFonts w:ascii="Symbol" w:hAnsi="Symbol" w:hint="default"/>
+      </w:rPr>
+    </w:lvl>
+    <w:lvl w:ilvl="1" w:tplc="04130003" w:tentative="1">
+      <w:start w:val="1"/>
+      <w:numFmt w:val="bullet"/>
+      <w:lvlText w:val="o"/>
+      <w:lvlJc w:val="left"/>
+      <w:pPr>
+        <w:ind w:left="1440" w:hanging="360"/>
+      </w:pPr>
+      <w:rPr>
+        <w:rFonts w:ascii="Courier New" w:hAnsi="Courier New" w:cs="Courier New" w:hint="default"/>
+      </w:rPr>
+    </w:lvl>
+    <w:lvl w:ilvl="2" w:tplc="04130005" w:tentative="1">
+      <w:start w:val="1"/>
+      <w:numFmt w:val="bullet"/>
+      <w:lvlText w:val=""/>
+      <w:lvlJc w:val="left"/>
+      <w:pPr>
+        <w:ind w:left="2160" w:hanging="360"/>
+      </w:pPr>
+      <w:rPr>
+        <w:rFonts w:ascii="Wingdings" w:hAnsi="Wingdings" w:hint="default"/>
+      </w:rPr>
+    </w:lvl>
+    <w:lvl w:ilvl="3" w:tplc="04130001" w:tentative="1">
+      <w:start w:val="1"/>
+      <w:numFmt w:val="bullet"/>
+      <w:lvlText w:val=""/>
+      <w:lvlJc w:val="left"/>
+      <w:pPr>
+        <w:ind w:left="2880" w:hanging="360"/>
+      </w:pPr>
+      <w:rPr>
+        <w:rFonts w:ascii="Symbol" w:hAnsi="Symbol" w:hint="default"/>
+      </w:rPr>
+    </w:lvl>
+    <w:lvl w:ilvl="4" w:tplc="04130003" w:tentative="1">
+      <w:start w:val="1"/>
+      <w:numFmt w:val="bullet"/>
+      <w:lvlText w:val="o"/>
+      <w:lvlJc w:val="left"/>
+      <w:pPr>
+        <w:ind w:left="3600" w:hanging="360"/>
+      </w:pPr>
+      <w:rPr>
+        <w:rFonts w:ascii="Courier New" w:hAnsi="Courier New" w:cs="Courier New" w:hint="default"/>
+      </w:rPr>
+    </w:lvl>
+    <w:lvl w:ilvl="5" w:tplc="04130005" w:tentative="1">
+      <w:start w:val="1"/>
+      <w:numFmt w:val="bullet"/>
+      <w:lvlText w:val=""/>
+      <w:lvlJc w:val="left"/>
+      <w:pPr>
+        <w:ind w:left="4320" w:hanging="360"/>
+      </w:pPr>
+      <w:rPr>
+        <w:rFonts w:ascii="Wingdings" w:hAnsi="Wingdings" w:hint="default"/>
+      </w:rPr>
+    </w:lvl>
+    <w:lvl w:ilvl="6" w:tplc="04130001" w:tentative="1">
+      <w:start w:val="1"/>
+      <w:numFmt w:val="bullet"/>
+      <w:lvlText w:val=""/>
+      <w:lvlJc w:val="left"/>
+      <w:pPr>
+        <w:ind w:left="5040" w:hanging="360"/>
+      </w:pPr>
+      <w:rPr>
+        <w:rFonts w:ascii="Symbol" w:hAnsi="Symbol" w:hint="default"/>
+      </w:rPr>
+    </w:lvl>
+    <w:lvl w:ilvl="7" w:tplc="04130003" w:tentative="1">
+      <w:start w:val="1"/>
+      <w:numFmt w:val="bullet"/>
+      <w:lvlText w:val="o"/>
+      <w:lvlJc w:val="left"/>
+      <w:pPr>
+        <w:ind w:left="5760" w:hanging="360"/>
+      </w:pPr>
+      <w:rPr>
+        <w:rFonts w:ascii="Courier New" w:hAnsi="Courier New" w:cs="Courier New" w:hint="default"/>
+      </w:rPr>
+    </w:lvl>
+    <w:lvl w:ilvl="8" w:tplc="04130005" w:tentative="1">
+      <w:start w:val="1"/>
+      <w:numFmt w:val="bullet"/>
+      <w:lvlText w:val=""/>
+      <w:lvlJc w:val="left"/>
+      <w:pPr>
+        <w:ind w:left="6480" w:hanging="360"/>
+      </w:pPr>
+      <w:rPr>
+        <w:rFonts w:ascii="Wingdings" w:hAnsi="Wingdings" w:hint="default"/>
+      </w:rPr>
+    </w:lvl>
+  </w:abstractNum>
+  <w:abstractNum w:abstractNumId="7" w15:restartNumberingAfterBreak="0">
+    <w:nsid w:val="0E9E6471"/>
+    <w:multiLevelType w:val="hybridMultilevel"/>
+    <w:tmpl w:val="16E0E3E0"/>
+    <w:lvl w:ilvl="0" w:tplc="04130001">
+      <w:start w:val="1"/>
+      <w:numFmt w:val="bullet"/>
+      <w:lvlText w:val=""/>
+      <w:lvlJc w:val="left"/>
+      <w:pPr>
+        <w:ind w:left="720" w:hanging="360"/>
+      </w:pPr>
+      <w:rPr>
+        <w:rFonts w:ascii="Symbol" w:hAnsi="Symbol" w:hint="default"/>
+      </w:rPr>
+    </w:lvl>
+    <w:lvl w:ilvl="1" w:tplc="04130003" w:tentative="1">
+      <w:start w:val="1"/>
+      <w:numFmt w:val="bullet"/>
+      <w:lvlText w:val="o"/>
+      <w:lvlJc w:val="left"/>
+      <w:pPr>
+        <w:ind w:left="1440" w:hanging="360"/>
+      </w:pPr>
+      <w:rPr>
+        <w:rFonts w:ascii="Courier New" w:hAnsi="Courier New" w:cs="Courier New" w:hint="default"/>
+      </w:rPr>
+    </w:lvl>
+    <w:lvl w:ilvl="2" w:tplc="04130005" w:tentative="1">
+      <w:start w:val="1"/>
+      <w:numFmt w:val="bullet"/>
+      <w:lvlText w:val=""/>
+      <w:lvlJc w:val="left"/>
+      <w:pPr>
+        <w:ind w:left="2160" w:hanging="360"/>
+      </w:pPr>
+      <w:rPr>
+        <w:rFonts w:ascii="Wingdings" w:hAnsi="Wingdings" w:hint="default"/>
+      </w:rPr>
+    </w:lvl>
+    <w:lvl w:ilvl="3" w:tplc="04130001" w:tentative="1">
+      <w:start w:val="1"/>
+      <w:numFmt w:val="bullet"/>
+      <w:lvlText w:val=""/>
+      <w:lvlJc w:val="left"/>
+      <w:pPr>
+        <w:ind w:left="2880" w:hanging="360"/>
+      </w:pPr>
+      <w:rPr>
+        <w:rFonts w:ascii="Symbol" w:hAnsi="Symbol" w:hint="default"/>
+      </w:rPr>
+    </w:lvl>
+    <w:lvl w:ilvl="4" w:tplc="04130003" w:tentative="1">
+      <w:start w:val="1"/>
+      <w:numFmt w:val="bullet"/>
+      <w:lvlText w:val="o"/>
+      <w:lvlJc w:val="left"/>
+      <w:pPr>
+        <w:ind w:left="3600" w:hanging="360"/>
+      </w:pPr>
+      <w:rPr>
+        <w:rFonts w:ascii="Courier New" w:hAnsi="Courier New" w:cs="Courier New" w:hint="default"/>
+      </w:rPr>
+    </w:lvl>
+    <w:lvl w:ilvl="5" w:tplc="04130005" w:tentative="1">
+      <w:start w:val="1"/>
+      <w:numFmt w:val="bullet"/>
+      <w:lvlText w:val=""/>
+      <w:lvlJc w:val="left"/>
+      <w:pPr>
+        <w:ind w:left="4320" w:hanging="360"/>
+      </w:pPr>
+      <w:rPr>
+        <w:rFonts w:ascii="Wingdings" w:hAnsi="Wingdings" w:hint="default"/>
+      </w:rPr>
+    </w:lvl>
+    <w:lvl w:ilvl="6" w:tplc="04130001" w:tentative="1">
+      <w:start w:val="1"/>
+      <w:numFmt w:val="bullet"/>
+      <w:lvlText w:val=""/>
+      <w:lvlJc w:val="left"/>
+      <w:pPr>
+        <w:ind w:left="5040" w:hanging="360"/>
+      </w:pPr>
+      <w:rPr>
+        <w:rFonts w:ascii="Symbol" w:hAnsi="Symbol" w:hint="default"/>
+      </w:rPr>
+    </w:lvl>
+    <w:lvl w:ilvl="7" w:tplc="04130003" w:tentative="1">
+      <w:start w:val="1"/>
+      <w:numFmt w:val="bullet"/>
+      <w:lvlText w:val="o"/>
+      <w:lvlJc w:val="left"/>
+      <w:pPr>
+        <w:ind w:left="5760" w:hanging="360"/>
+      </w:pPr>
+      <w:rPr>
+        <w:rFonts w:ascii="Courier New" w:hAnsi="Courier New" w:cs="Courier New" w:hint="default"/>
+      </w:rPr>
+    </w:lvl>
+    <w:lvl w:ilvl="8" w:tplc="04130005" w:tentative="1">
+      <w:start w:val="1"/>
+      <w:numFmt w:val="bullet"/>
+      <w:lvlText w:val=""/>
+      <w:lvlJc w:val="left"/>
+      <w:pPr>
+        <w:ind w:left="6480" w:hanging="360"/>
+      </w:pPr>
+      <w:rPr>
+        <w:rFonts w:ascii="Wingdings" w:hAnsi="Wingdings" w:hint="default"/>
+      </w:rPr>
+    </w:lvl>
+  </w:abstractNum>
+  <w:abstractNum w:abstractNumId="8" w15:restartNumberingAfterBreak="0">
     <w:nsid w:val="114D7841"/>
     <w:multiLevelType w:val="hybridMultilevel"/>
     <w:tmpl w:val="67D61DEC"/>
@@ -3628,7 +3960,7 @@
       </w:rPr>
     </w:lvl>
   </w:abstractNum>
-  <w:abstractNum w:abstractNumId="7" w15:restartNumberingAfterBreak="0">
+  <w:abstractNum w:abstractNumId="9" w15:restartNumberingAfterBreak="0">
     <w:nsid w:val="12667B92"/>
     <w:multiLevelType w:val="hybridMultilevel"/>
     <w:tmpl w:val="4A3A07C6"/>
@@ -3741,7 +4073,7 @@
       </w:rPr>
     </w:lvl>
   </w:abstractNum>
-  <w:abstractNum w:abstractNumId="8" w15:restartNumberingAfterBreak="0">
+  <w:abstractNum w:abstractNumId="10" w15:restartNumberingAfterBreak="0">
     <w:nsid w:val="12946935"/>
     <w:multiLevelType w:val="hybridMultilevel"/>
     <w:tmpl w:val="D712782A"/>
@@ -3854,7 +4186,7 @@
       </w:rPr>
     </w:lvl>
   </w:abstractNum>
-  <w:abstractNum w:abstractNumId="9" w15:restartNumberingAfterBreak="0">
+  <w:abstractNum w:abstractNumId="11" w15:restartNumberingAfterBreak="0">
     <w:nsid w:val="1852444B"/>
     <w:multiLevelType w:val="hybridMultilevel"/>
     <w:tmpl w:val="7C1263AC"/>
@@ -3967,7 +4299,7 @@
       </w:rPr>
     </w:lvl>
   </w:abstractNum>
-  <w:abstractNum w:abstractNumId="10" w15:restartNumberingAfterBreak="0">
+  <w:abstractNum w:abstractNumId="12" w15:restartNumberingAfterBreak="0">
     <w:nsid w:val="19E347E9"/>
     <w:multiLevelType w:val="hybridMultilevel"/>
     <w:tmpl w:val="06A0631C"/>
@@ -4080,7 +4412,7 @@
       </w:rPr>
     </w:lvl>
   </w:abstractNum>
-  <w:abstractNum w:abstractNumId="11" w15:restartNumberingAfterBreak="0">
+  <w:abstractNum w:abstractNumId="13" w15:restartNumberingAfterBreak="0">
     <w:nsid w:val="1D34086B"/>
     <w:multiLevelType w:val="hybridMultilevel"/>
     <w:tmpl w:val="1F426704"/>
@@ -4193,7 +4525,7 @@
       </w:rPr>
     </w:lvl>
   </w:abstractNum>
-  <w:abstractNum w:abstractNumId="12" w15:restartNumberingAfterBreak="0">
+  <w:abstractNum w:abstractNumId="14" w15:restartNumberingAfterBreak="0">
     <w:nsid w:val="233C6A7C"/>
     <w:multiLevelType w:val="hybridMultilevel"/>
     <w:tmpl w:val="BE706644"/>
@@ -4306,7 +4638,7 @@
       </w:rPr>
     </w:lvl>
   </w:abstractNum>
-  <w:abstractNum w:abstractNumId="13" w15:restartNumberingAfterBreak="0">
+  <w:abstractNum w:abstractNumId="15" w15:restartNumberingAfterBreak="0">
     <w:nsid w:val="23A237D4"/>
     <w:multiLevelType w:val="hybridMultilevel"/>
     <w:tmpl w:val="69D6D82A"/>
@@ -4419,7 +4751,7 @@
       </w:rPr>
     </w:lvl>
   </w:abstractNum>
-  <w:abstractNum w:abstractNumId="14" w15:restartNumberingAfterBreak="0">
+  <w:abstractNum w:abstractNumId="16" w15:restartNumberingAfterBreak="0">
     <w:nsid w:val="244E7589"/>
     <w:multiLevelType w:val="hybridMultilevel"/>
     <w:tmpl w:val="9C38AB74"/>
@@ -4532,7 +4864,7 @@
       </w:rPr>
     </w:lvl>
   </w:abstractNum>
-  <w:abstractNum w:abstractNumId="15" w15:restartNumberingAfterBreak="0">
+  <w:abstractNum w:abstractNumId="17" w15:restartNumberingAfterBreak="0">
     <w:nsid w:val="25B131B4"/>
     <w:multiLevelType w:val="hybridMultilevel"/>
     <w:tmpl w:val="0F546A2C"/>
@@ -4645,7 +4977,7 @@
       </w:rPr>
     </w:lvl>
   </w:abstractNum>
-  <w:abstractNum w:abstractNumId="16" w15:restartNumberingAfterBreak="0">
+  <w:abstractNum w:abstractNumId="18" w15:restartNumberingAfterBreak="0">
     <w:nsid w:val="25DC3283"/>
     <w:multiLevelType w:val="hybridMultilevel"/>
     <w:tmpl w:val="31EEEE08"/>
@@ -4758,7 +5090,7 @@
       </w:rPr>
     </w:lvl>
   </w:abstractNum>
-  <w:abstractNum w:abstractNumId="17" w15:restartNumberingAfterBreak="0">
+  <w:abstractNum w:abstractNumId="19" w15:restartNumberingAfterBreak="0">
     <w:nsid w:val="2E344CAF"/>
     <w:multiLevelType w:val="hybridMultilevel"/>
     <w:tmpl w:val="5700F706"/>
@@ -4871,7 +5203,7 @@
       </w:rPr>
     </w:lvl>
   </w:abstractNum>
-  <w:abstractNum w:abstractNumId="18" w15:restartNumberingAfterBreak="0">
+  <w:abstractNum w:abstractNumId="20" w15:restartNumberingAfterBreak="0">
     <w:nsid w:val="2FC01D77"/>
     <w:multiLevelType w:val="hybridMultilevel"/>
     <w:tmpl w:val="3474B8CE"/>
@@ -4984,7 +5316,7 @@
       </w:rPr>
     </w:lvl>
   </w:abstractNum>
-  <w:abstractNum w:abstractNumId="19" w15:restartNumberingAfterBreak="0">
+  <w:abstractNum w:abstractNumId="21" w15:restartNumberingAfterBreak="0">
     <w:nsid w:val="300F789E"/>
     <w:multiLevelType w:val="hybridMultilevel"/>
     <w:tmpl w:val="431E5F10"/>
@@ -5097,7 +5429,7 @@
       </w:rPr>
     </w:lvl>
   </w:abstractNum>
-  <w:abstractNum w:abstractNumId="20" w15:restartNumberingAfterBreak="0">
+  <w:abstractNum w:abstractNumId="22" w15:restartNumberingAfterBreak="0">
     <w:nsid w:val="304507C1"/>
     <w:multiLevelType w:val="hybridMultilevel"/>
     <w:tmpl w:val="571430BE"/>
@@ -5210,7 +5542,7 @@
       </w:rPr>
     </w:lvl>
   </w:abstractNum>
-  <w:abstractNum w:abstractNumId="21" w15:restartNumberingAfterBreak="0">
+  <w:abstractNum w:abstractNumId="23" w15:restartNumberingAfterBreak="0">
     <w:nsid w:val="35CA41FB"/>
     <w:multiLevelType w:val="hybridMultilevel"/>
     <w:tmpl w:val="E7FA26B4"/>
@@ -5323,7 +5655,120 @@
       </w:rPr>
     </w:lvl>
   </w:abstractNum>
-  <w:abstractNum w:abstractNumId="22" w15:restartNumberingAfterBreak="0">
+  <w:abstractNum w:abstractNumId="24" w15:restartNumberingAfterBreak="0">
+    <w:nsid w:val="39123880"/>
+    <w:multiLevelType w:val="hybridMultilevel"/>
+    <w:tmpl w:val="71CAC9C8"/>
+    <w:lvl w:ilvl="0" w:tplc="04130001">
+      <w:start w:val="1"/>
+      <w:numFmt w:val="bullet"/>
+      <w:lvlText w:val=""/>
+      <w:lvlJc w:val="left"/>
+      <w:pPr>
+        <w:ind w:left="720" w:hanging="360"/>
+      </w:pPr>
+      <w:rPr>
+        <w:rFonts w:ascii="Symbol" w:hAnsi="Symbol" w:hint="default"/>
+      </w:rPr>
+    </w:lvl>
+    <w:lvl w:ilvl="1" w:tplc="04130003" w:tentative="1">
+      <w:start w:val="1"/>
+      <w:numFmt w:val="bullet"/>
+      <w:lvlText w:val="o"/>
+      <w:lvlJc w:val="left"/>
+      <w:pPr>
+        <w:ind w:left="1440" w:hanging="360"/>
+      </w:pPr>
+      <w:rPr>
+        <w:rFonts w:ascii="Courier New" w:hAnsi="Courier New" w:cs="Courier New" w:hint="default"/>
+      </w:rPr>
+    </w:lvl>
+    <w:lvl w:ilvl="2" w:tplc="04130005" w:tentative="1">
+      <w:start w:val="1"/>
+      <w:numFmt w:val="bullet"/>
+      <w:lvlText w:val=""/>
+      <w:lvlJc w:val="left"/>
+      <w:pPr>
+        <w:ind w:left="2160" w:hanging="360"/>
+      </w:pPr>
+      <w:rPr>
+        <w:rFonts w:ascii="Wingdings" w:hAnsi="Wingdings" w:hint="default"/>
+      </w:rPr>
+    </w:lvl>
+    <w:lvl w:ilvl="3" w:tplc="04130001" w:tentative="1">
+      <w:start w:val="1"/>
+      <w:numFmt w:val="bullet"/>
+      <w:lvlText w:val=""/>
+      <w:lvlJc w:val="left"/>
+      <w:pPr>
+        <w:ind w:left="2880" w:hanging="360"/>
+      </w:pPr>
+      <w:rPr>
+        <w:rFonts w:ascii="Symbol" w:hAnsi="Symbol" w:hint="default"/>
+      </w:rPr>
+    </w:lvl>
+    <w:lvl w:ilvl="4" w:tplc="04130003" w:tentative="1">
+      <w:start w:val="1"/>
+      <w:numFmt w:val="bullet"/>
+      <w:lvlText w:val="o"/>
+      <w:lvlJc w:val="left"/>
+      <w:pPr>
+        <w:ind w:left="3600" w:hanging="360"/>
+      </w:pPr>
+      <w:rPr>
+        <w:rFonts w:ascii="Courier New" w:hAnsi="Courier New" w:cs="Courier New" w:hint="default"/>
+      </w:rPr>
+    </w:lvl>
+    <w:lvl w:ilvl="5" w:tplc="04130005" w:tentative="1">
+      <w:start w:val="1"/>
+      <w:numFmt w:val="bullet"/>
+      <w:lvlText w:val=""/>
+      <w:lvlJc w:val="left"/>
+      <w:pPr>
+        <w:ind w:left="4320" w:hanging="360"/>
+      </w:pPr>
+      <w:rPr>
+        <w:rFonts w:ascii="Wingdings" w:hAnsi="Wingdings" w:hint="default"/>
+      </w:rPr>
+    </w:lvl>
+    <w:lvl w:ilvl="6" w:tplc="04130001" w:tentative="1">
+      <w:start w:val="1"/>
+      <w:numFmt w:val="bullet"/>
+      <w:lvlText w:val=""/>
+      <w:lvlJc w:val="left"/>
+      <w:pPr>
+        <w:ind w:left="5040" w:hanging="360"/>
+      </w:pPr>
+      <w:rPr>
+        <w:rFonts w:ascii="Symbol" w:hAnsi="Symbol" w:hint="default"/>
+      </w:rPr>
+    </w:lvl>
+    <w:lvl w:ilvl="7" w:tplc="04130003" w:tentative="1">
+      <w:start w:val="1"/>
+      <w:numFmt w:val="bullet"/>
+      <w:lvlText w:val="o"/>
+      <w:lvlJc w:val="left"/>
+      <w:pPr>
+        <w:ind w:left="5760" w:hanging="360"/>
+      </w:pPr>
+      <w:rPr>
+        <w:rFonts w:ascii="Courier New" w:hAnsi="Courier New" w:cs="Courier New" w:hint="default"/>
+      </w:rPr>
+    </w:lvl>
+    <w:lvl w:ilvl="8" w:tplc="04130005" w:tentative="1">
+      <w:start w:val="1"/>
+      <w:numFmt w:val="bullet"/>
+      <w:lvlText w:val=""/>
+      <w:lvlJc w:val="left"/>
+      <w:pPr>
+        <w:ind w:left="6480" w:hanging="360"/>
+      </w:pPr>
+      <w:rPr>
+        <w:rFonts w:ascii="Wingdings" w:hAnsi="Wingdings" w:hint="default"/>
+      </w:rPr>
+    </w:lvl>
+  </w:abstractNum>
+  <w:abstractNum w:abstractNumId="25" w15:restartNumberingAfterBreak="0">
     <w:nsid w:val="3B3A543F"/>
     <w:multiLevelType w:val="hybridMultilevel"/>
     <w:tmpl w:val="70EC7898"/>
@@ -5436,7 +5881,7 @@
       </w:rPr>
     </w:lvl>
   </w:abstractNum>
-  <w:abstractNum w:abstractNumId="23" w15:restartNumberingAfterBreak="0">
+  <w:abstractNum w:abstractNumId="26" w15:restartNumberingAfterBreak="0">
     <w:nsid w:val="428D5C57"/>
     <w:multiLevelType w:val="hybridMultilevel"/>
     <w:tmpl w:val="97809FDC"/>
@@ -5549,7 +5994,7 @@
       </w:rPr>
     </w:lvl>
   </w:abstractNum>
-  <w:abstractNum w:abstractNumId="24" w15:restartNumberingAfterBreak="0">
+  <w:abstractNum w:abstractNumId="27" w15:restartNumberingAfterBreak="0">
     <w:nsid w:val="4449560F"/>
     <w:multiLevelType w:val="hybridMultilevel"/>
     <w:tmpl w:val="708E843A"/>
@@ -5662,7 +6107,7 @@
       </w:rPr>
     </w:lvl>
   </w:abstractNum>
-  <w:abstractNum w:abstractNumId="25" w15:restartNumberingAfterBreak="0">
+  <w:abstractNum w:abstractNumId="28" w15:restartNumberingAfterBreak="0">
     <w:nsid w:val="4A9B72E6"/>
     <w:multiLevelType w:val="hybridMultilevel"/>
     <w:tmpl w:val="E1029D50"/>
@@ -5775,7 +6220,7 @@
       </w:rPr>
     </w:lvl>
   </w:abstractNum>
-  <w:abstractNum w:abstractNumId="26" w15:restartNumberingAfterBreak="0">
+  <w:abstractNum w:abstractNumId="29" w15:restartNumberingAfterBreak="0">
     <w:nsid w:val="4CA0651C"/>
     <w:multiLevelType w:val="hybridMultilevel"/>
     <w:tmpl w:val="80384D86"/>
@@ -5888,7 +6333,7 @@
       </w:rPr>
     </w:lvl>
   </w:abstractNum>
-  <w:abstractNum w:abstractNumId="27" w15:restartNumberingAfterBreak="0">
+  <w:abstractNum w:abstractNumId="30" w15:restartNumberingAfterBreak="0">
     <w:nsid w:val="540B72B9"/>
     <w:multiLevelType w:val="hybridMultilevel"/>
     <w:tmpl w:val="CC50B8FC"/>
@@ -6001,7 +6446,7 @@
       </w:rPr>
     </w:lvl>
   </w:abstractNum>
-  <w:abstractNum w:abstractNumId="28" w15:restartNumberingAfterBreak="0">
+  <w:abstractNum w:abstractNumId="31" w15:restartNumberingAfterBreak="0">
     <w:nsid w:val="542D7D1C"/>
     <w:multiLevelType w:val="hybridMultilevel"/>
     <w:tmpl w:val="DBAAB076"/>
@@ -6114,7 +6559,7 @@
       </w:rPr>
     </w:lvl>
   </w:abstractNum>
-  <w:abstractNum w:abstractNumId="29" w15:restartNumberingAfterBreak="0">
+  <w:abstractNum w:abstractNumId="32" w15:restartNumberingAfterBreak="0">
     <w:nsid w:val="5588102C"/>
     <w:multiLevelType w:val="hybridMultilevel"/>
     <w:tmpl w:val="4C523D4A"/>
@@ -6227,7 +6672,7 @@
       </w:rPr>
     </w:lvl>
   </w:abstractNum>
-  <w:abstractNum w:abstractNumId="30" w15:restartNumberingAfterBreak="0">
+  <w:abstractNum w:abstractNumId="33" w15:restartNumberingAfterBreak="0">
     <w:nsid w:val="5883609B"/>
     <w:multiLevelType w:val="hybridMultilevel"/>
     <w:tmpl w:val="EA020EB2"/>
@@ -6340,7 +6785,7 @@
       </w:rPr>
     </w:lvl>
   </w:abstractNum>
-  <w:abstractNum w:abstractNumId="31" w15:restartNumberingAfterBreak="0">
+  <w:abstractNum w:abstractNumId="34" w15:restartNumberingAfterBreak="0">
     <w:nsid w:val="595D130D"/>
     <w:multiLevelType w:val="hybridMultilevel"/>
     <w:tmpl w:val="1758EBE0"/>
@@ -6453,7 +6898,120 @@
       </w:rPr>
     </w:lvl>
   </w:abstractNum>
-  <w:abstractNum w:abstractNumId="32" w15:restartNumberingAfterBreak="0">
+  <w:abstractNum w:abstractNumId="35" w15:restartNumberingAfterBreak="0">
+    <w:nsid w:val="5A361B7D"/>
+    <w:multiLevelType w:val="hybridMultilevel"/>
+    <w:tmpl w:val="6AE2BE84"/>
+    <w:lvl w:ilvl="0" w:tplc="04130001">
+      <w:start w:val="1"/>
+      <w:numFmt w:val="bullet"/>
+      <w:lvlText w:val=""/>
+      <w:lvlJc w:val="left"/>
+      <w:pPr>
+        <w:ind w:left="720" w:hanging="360"/>
+      </w:pPr>
+      <w:rPr>
+        <w:rFonts w:ascii="Symbol" w:hAnsi="Symbol" w:hint="default"/>
+      </w:rPr>
+    </w:lvl>
+    <w:lvl w:ilvl="1" w:tplc="04130003" w:tentative="1">
+      <w:start w:val="1"/>
+      <w:numFmt w:val="bullet"/>
+      <w:lvlText w:val="o"/>
+      <w:lvlJc w:val="left"/>
+      <w:pPr>
+        <w:ind w:left="1440" w:hanging="360"/>
+      </w:pPr>
+      <w:rPr>
+        <w:rFonts w:ascii="Courier New" w:hAnsi="Courier New" w:cs="Courier New" w:hint="default"/>
+      </w:rPr>
+    </w:lvl>
+    <w:lvl w:ilvl="2" w:tplc="04130005" w:tentative="1">
+      <w:start w:val="1"/>
+      <w:numFmt w:val="bullet"/>
+      <w:lvlText w:val=""/>
+      <w:lvlJc w:val="left"/>
+      <w:pPr>
+        <w:ind w:left="2160" w:hanging="360"/>
+      </w:pPr>
+      <w:rPr>
+        <w:rFonts w:ascii="Wingdings" w:hAnsi="Wingdings" w:hint="default"/>
+      </w:rPr>
+    </w:lvl>
+    <w:lvl w:ilvl="3" w:tplc="04130001" w:tentative="1">
+      <w:start w:val="1"/>
+      <w:numFmt w:val="bullet"/>
+      <w:lvlText w:val=""/>
+      <w:lvlJc w:val="left"/>
+      <w:pPr>
+        <w:ind w:left="2880" w:hanging="360"/>
+      </w:pPr>
+      <w:rPr>
+        <w:rFonts w:ascii="Symbol" w:hAnsi="Symbol" w:hint="default"/>
+      </w:rPr>
+    </w:lvl>
+    <w:lvl w:ilvl="4" w:tplc="04130003" w:tentative="1">
+      <w:start w:val="1"/>
+      <w:numFmt w:val="bullet"/>
+      <w:lvlText w:val="o"/>
+      <w:lvlJc w:val="left"/>
+      <w:pPr>
+        <w:ind w:left="3600" w:hanging="360"/>
+      </w:pPr>
+      <w:rPr>
+        <w:rFonts w:ascii="Courier New" w:hAnsi="Courier New" w:cs="Courier New" w:hint="default"/>
+      </w:rPr>
+    </w:lvl>
+    <w:lvl w:ilvl="5" w:tplc="04130005" w:tentative="1">
+      <w:start w:val="1"/>
+      <w:numFmt w:val="bullet"/>
+      <w:lvlText w:val=""/>
+      <w:lvlJc w:val="left"/>
+      <w:pPr>
+        <w:ind w:left="4320" w:hanging="360"/>
+      </w:pPr>
+      <w:rPr>
+        <w:rFonts w:ascii="Wingdings" w:hAnsi="Wingdings" w:hint="default"/>
+      </w:rPr>
+    </w:lvl>
+    <w:lvl w:ilvl="6" w:tplc="04130001" w:tentative="1">
+      <w:start w:val="1"/>
+      <w:numFmt w:val="bullet"/>
+      <w:lvlText w:val=""/>
+      <w:lvlJc w:val="left"/>
+      <w:pPr>
+        <w:ind w:left="5040" w:hanging="360"/>
+      </w:pPr>
+      <w:rPr>
+        <w:rFonts w:ascii="Symbol" w:hAnsi="Symbol" w:hint="default"/>
+      </w:rPr>
+    </w:lvl>
+    <w:lvl w:ilvl="7" w:tplc="04130003" w:tentative="1">
+      <w:start w:val="1"/>
+      <w:numFmt w:val="bullet"/>
+      <w:lvlText w:val="o"/>
+      <w:lvlJc w:val="left"/>
+      <w:pPr>
+        <w:ind w:left="5760" w:hanging="360"/>
+      </w:pPr>
+      <w:rPr>
+        <w:rFonts w:ascii="Courier New" w:hAnsi="Courier New" w:cs="Courier New" w:hint="default"/>
+      </w:rPr>
+    </w:lvl>
+    <w:lvl w:ilvl="8" w:tplc="04130005" w:tentative="1">
+      <w:start w:val="1"/>
+      <w:numFmt w:val="bullet"/>
+      <w:lvlText w:val=""/>
+      <w:lvlJc w:val="left"/>
+      <w:pPr>
+        <w:ind w:left="6480" w:hanging="360"/>
+      </w:pPr>
+      <w:rPr>
+        <w:rFonts w:ascii="Wingdings" w:hAnsi="Wingdings" w:hint="default"/>
+      </w:rPr>
+    </w:lvl>
+  </w:abstractNum>
+  <w:abstractNum w:abstractNumId="36" w15:restartNumberingAfterBreak="0">
     <w:nsid w:val="5BF515A6"/>
     <w:multiLevelType w:val="hybridMultilevel"/>
     <w:tmpl w:val="54967C4E"/>
@@ -6566,7 +7124,7 @@
       </w:rPr>
     </w:lvl>
   </w:abstractNum>
-  <w:abstractNum w:abstractNumId="33" w15:restartNumberingAfterBreak="0">
+  <w:abstractNum w:abstractNumId="37" w15:restartNumberingAfterBreak="0">
     <w:nsid w:val="603818EE"/>
     <w:multiLevelType w:val="hybridMultilevel"/>
     <w:tmpl w:val="D188EBB8"/>
@@ -6679,7 +7237,120 @@
       </w:rPr>
     </w:lvl>
   </w:abstractNum>
-  <w:abstractNum w:abstractNumId="34" w15:restartNumberingAfterBreak="0">
+  <w:abstractNum w:abstractNumId="38" w15:restartNumberingAfterBreak="0">
+    <w:nsid w:val="61BC29E1"/>
+    <w:multiLevelType w:val="hybridMultilevel"/>
+    <w:tmpl w:val="992CB4B8"/>
+    <w:lvl w:ilvl="0" w:tplc="04130001">
+      <w:start w:val="1"/>
+      <w:numFmt w:val="bullet"/>
+      <w:lvlText w:val=""/>
+      <w:lvlJc w:val="left"/>
+      <w:pPr>
+        <w:ind w:left="720" w:hanging="360"/>
+      </w:pPr>
+      <w:rPr>
+        <w:rFonts w:ascii="Symbol" w:hAnsi="Symbol" w:hint="default"/>
+      </w:rPr>
+    </w:lvl>
+    <w:lvl w:ilvl="1" w:tplc="04130003" w:tentative="1">
+      <w:start w:val="1"/>
+      <w:numFmt w:val="bullet"/>
+      <w:lvlText w:val="o"/>
+      <w:lvlJc w:val="left"/>
+      <w:pPr>
+        <w:ind w:left="1440" w:hanging="360"/>
+      </w:pPr>
+      <w:rPr>
+        <w:rFonts w:ascii="Courier New" w:hAnsi="Courier New" w:cs="Courier New" w:hint="default"/>
+      </w:rPr>
+    </w:lvl>
+    <w:lvl w:ilvl="2" w:tplc="04130005" w:tentative="1">
+      <w:start w:val="1"/>
+      <w:numFmt w:val="bullet"/>
+      <w:lvlText w:val=""/>
+      <w:lvlJc w:val="left"/>
+      <w:pPr>
+        <w:ind w:left="2160" w:hanging="360"/>
+      </w:pPr>
+      <w:rPr>
+        <w:rFonts w:ascii="Wingdings" w:hAnsi="Wingdings" w:hint="default"/>
+      </w:rPr>
+    </w:lvl>
+    <w:lvl w:ilvl="3" w:tplc="04130001" w:tentative="1">
+      <w:start w:val="1"/>
+      <w:numFmt w:val="bullet"/>
+      <w:lvlText w:val=""/>
+      <w:lvlJc w:val="left"/>
+      <w:pPr>
+        <w:ind w:left="2880" w:hanging="360"/>
+      </w:pPr>
+      <w:rPr>
+        <w:rFonts w:ascii="Symbol" w:hAnsi="Symbol" w:hint="default"/>
+      </w:rPr>
+    </w:lvl>
+    <w:lvl w:ilvl="4" w:tplc="04130003" w:tentative="1">
+      <w:start w:val="1"/>
+      <w:numFmt w:val="bullet"/>
+      <w:lvlText w:val="o"/>
+      <w:lvlJc w:val="left"/>
+      <w:pPr>
+        <w:ind w:left="3600" w:hanging="360"/>
+      </w:pPr>
+      <w:rPr>
+        <w:rFonts w:ascii="Courier New" w:hAnsi="Courier New" w:cs="Courier New" w:hint="default"/>
+      </w:rPr>
+    </w:lvl>
+    <w:lvl w:ilvl="5" w:tplc="04130005" w:tentative="1">
+      <w:start w:val="1"/>
+      <w:numFmt w:val="bullet"/>
+      <w:lvlText w:val=""/>
+      <w:lvlJc w:val="left"/>
+      <w:pPr>
+        <w:ind w:left="4320" w:hanging="360"/>
+      </w:pPr>
+      <w:rPr>
+        <w:rFonts w:ascii="Wingdings" w:hAnsi="Wingdings" w:hint="default"/>
+      </w:rPr>
+    </w:lvl>
+    <w:lvl w:ilvl="6" w:tplc="04130001" w:tentative="1">
+      <w:start w:val="1"/>
+      <w:numFmt w:val="bullet"/>
+      <w:lvlText w:val=""/>
+      <w:lvlJc w:val="left"/>
+      <w:pPr>
+        <w:ind w:left="5040" w:hanging="360"/>
+      </w:pPr>
+      <w:rPr>
+        <w:rFonts w:ascii="Symbol" w:hAnsi="Symbol" w:hint="default"/>
+      </w:rPr>
+    </w:lvl>
+    <w:lvl w:ilvl="7" w:tplc="04130003" w:tentative="1">
+      <w:start w:val="1"/>
+      <w:numFmt w:val="bullet"/>
+      <w:lvlText w:val="o"/>
+      <w:lvlJc w:val="left"/>
+      <w:pPr>
+        <w:ind w:left="5760" w:hanging="360"/>
+      </w:pPr>
+      <w:rPr>
+        <w:rFonts w:ascii="Courier New" w:hAnsi="Courier New" w:cs="Courier New" w:hint="default"/>
+      </w:rPr>
+    </w:lvl>
+    <w:lvl w:ilvl="8" w:tplc="04130005" w:tentative="1">
+      <w:start w:val="1"/>
+      <w:numFmt w:val="bullet"/>
+      <w:lvlText w:val=""/>
+      <w:lvlJc w:val="left"/>
+      <w:pPr>
+        <w:ind w:left="6480" w:hanging="360"/>
+      </w:pPr>
+      <w:rPr>
+        <w:rFonts w:ascii="Wingdings" w:hAnsi="Wingdings" w:hint="default"/>
+      </w:rPr>
+    </w:lvl>
+  </w:abstractNum>
+  <w:abstractNum w:abstractNumId="39" w15:restartNumberingAfterBreak="0">
     <w:nsid w:val="66EE0156"/>
     <w:multiLevelType w:val="hybridMultilevel"/>
     <w:tmpl w:val="ED0EDA36"/>
@@ -6792,7 +7463,7 @@
       </w:rPr>
     </w:lvl>
   </w:abstractNum>
-  <w:abstractNum w:abstractNumId="35" w15:restartNumberingAfterBreak="0">
+  <w:abstractNum w:abstractNumId="40" w15:restartNumberingAfterBreak="0">
     <w:nsid w:val="6D2E5185"/>
     <w:multiLevelType w:val="hybridMultilevel"/>
     <w:tmpl w:val="3DD69D16"/>
@@ -6905,7 +7576,7 @@
       </w:rPr>
     </w:lvl>
   </w:abstractNum>
-  <w:abstractNum w:abstractNumId="36" w15:restartNumberingAfterBreak="0">
+  <w:abstractNum w:abstractNumId="41" w15:restartNumberingAfterBreak="0">
     <w:nsid w:val="6F06103F"/>
     <w:multiLevelType w:val="hybridMultilevel"/>
     <w:tmpl w:val="C518A2D8"/>
@@ -7018,7 +7689,7 @@
       </w:rPr>
     </w:lvl>
   </w:abstractNum>
-  <w:abstractNum w:abstractNumId="37" w15:restartNumberingAfterBreak="0">
+  <w:abstractNum w:abstractNumId="42" w15:restartNumberingAfterBreak="0">
     <w:nsid w:val="6FF72042"/>
     <w:multiLevelType w:val="hybridMultilevel"/>
     <w:tmpl w:val="7F64A918"/>
@@ -7131,7 +7802,120 @@
       </w:rPr>
     </w:lvl>
   </w:abstractNum>
-  <w:abstractNum w:abstractNumId="38" w15:restartNumberingAfterBreak="0">
+  <w:abstractNum w:abstractNumId="43" w15:restartNumberingAfterBreak="0">
+    <w:nsid w:val="71050C94"/>
+    <w:multiLevelType w:val="hybridMultilevel"/>
+    <w:tmpl w:val="616CDFA6"/>
+    <w:lvl w:ilvl="0" w:tplc="04130001">
+      <w:start w:val="1"/>
+      <w:numFmt w:val="bullet"/>
+      <w:lvlText w:val=""/>
+      <w:lvlJc w:val="left"/>
+      <w:pPr>
+        <w:ind w:left="720" w:hanging="360"/>
+      </w:pPr>
+      <w:rPr>
+        <w:rFonts w:ascii="Symbol" w:hAnsi="Symbol" w:hint="default"/>
+      </w:rPr>
+    </w:lvl>
+    <w:lvl w:ilvl="1" w:tplc="04130003">
+      <w:start w:val="1"/>
+      <w:numFmt w:val="bullet"/>
+      <w:lvlText w:val="o"/>
+      <w:lvlJc w:val="left"/>
+      <w:pPr>
+        <w:ind w:left="1440" w:hanging="360"/>
+      </w:pPr>
+      <w:rPr>
+        <w:rFonts w:ascii="Courier New" w:hAnsi="Courier New" w:cs="Courier New" w:hint="default"/>
+      </w:rPr>
+    </w:lvl>
+    <w:lvl w:ilvl="2" w:tplc="04130005" w:tentative="1">
+      <w:start w:val="1"/>
+      <w:numFmt w:val="bullet"/>
+      <w:lvlText w:val=""/>
+      <w:lvlJc w:val="left"/>
+      <w:pPr>
+        <w:ind w:left="2160" w:hanging="360"/>
+      </w:pPr>
+      <w:rPr>
+        <w:rFonts w:ascii="Wingdings" w:hAnsi="Wingdings" w:hint="default"/>
+      </w:rPr>
+    </w:lvl>
+    <w:lvl w:ilvl="3" w:tplc="04130001" w:tentative="1">
+      <w:start w:val="1"/>
+      <w:numFmt w:val="bullet"/>
+      <w:lvlText w:val=""/>
+      <w:lvlJc w:val="left"/>
+      <w:pPr>
+        <w:ind w:left="2880" w:hanging="360"/>
+      </w:pPr>
+      <w:rPr>
+        <w:rFonts w:ascii="Symbol" w:hAnsi="Symbol" w:hint="default"/>
+      </w:rPr>
+    </w:lvl>
+    <w:lvl w:ilvl="4" w:tplc="04130003" w:tentative="1">
+      <w:start w:val="1"/>
+      <w:numFmt w:val="bullet"/>
+      <w:lvlText w:val="o"/>
+      <w:lvlJc w:val="left"/>
+      <w:pPr>
+        <w:ind w:left="3600" w:hanging="360"/>
+      </w:pPr>
+      <w:rPr>
+        <w:rFonts w:ascii="Courier New" w:hAnsi="Courier New" w:cs="Courier New" w:hint="default"/>
+      </w:rPr>
+    </w:lvl>
+    <w:lvl w:ilvl="5" w:tplc="04130005" w:tentative="1">
+      <w:start w:val="1"/>
+      <w:numFmt w:val="bullet"/>
+      <w:lvlText w:val=""/>
+      <w:lvlJc w:val="left"/>
+      <w:pPr>
+        <w:ind w:left="4320" w:hanging="360"/>
+      </w:pPr>
+      <w:rPr>
+        <w:rFonts w:ascii="Wingdings" w:hAnsi="Wingdings" w:hint="default"/>
+      </w:rPr>
+    </w:lvl>
+    <w:lvl w:ilvl="6" w:tplc="04130001" w:tentative="1">
+      <w:start w:val="1"/>
+      <w:numFmt w:val="bullet"/>
+      <w:lvlText w:val=""/>
+      <w:lvlJc w:val="left"/>
+      <w:pPr>
+        <w:ind w:left="5040" w:hanging="360"/>
+      </w:pPr>
+      <w:rPr>
+        <w:rFonts w:ascii="Symbol" w:hAnsi="Symbol" w:hint="default"/>
+      </w:rPr>
+    </w:lvl>
+    <w:lvl w:ilvl="7" w:tplc="04130003" w:tentative="1">
+      <w:start w:val="1"/>
+      <w:numFmt w:val="bullet"/>
+      <w:lvlText w:val="o"/>
+      <w:lvlJc w:val="left"/>
+      <w:pPr>
+        <w:ind w:left="5760" w:hanging="360"/>
+      </w:pPr>
+      <w:rPr>
+        <w:rFonts w:ascii="Courier New" w:hAnsi="Courier New" w:cs="Courier New" w:hint="default"/>
+      </w:rPr>
+    </w:lvl>
+    <w:lvl w:ilvl="8" w:tplc="04130005" w:tentative="1">
+      <w:start w:val="1"/>
+      <w:numFmt w:val="bullet"/>
+      <w:lvlText w:val=""/>
+      <w:lvlJc w:val="left"/>
+      <w:pPr>
+        <w:ind w:left="6480" w:hanging="360"/>
+      </w:pPr>
+      <w:rPr>
+        <w:rFonts w:ascii="Wingdings" w:hAnsi="Wingdings" w:hint="default"/>
+      </w:rPr>
+    </w:lvl>
+  </w:abstractNum>
+  <w:abstractNum w:abstractNumId="44" w15:restartNumberingAfterBreak="0">
     <w:nsid w:val="74C16D9C"/>
     <w:multiLevelType w:val="hybridMultilevel"/>
     <w:tmpl w:val="8AA0A840"/>
@@ -7244,7 +8028,7 @@
       </w:rPr>
     </w:lvl>
   </w:abstractNum>
-  <w:abstractNum w:abstractNumId="39" w15:restartNumberingAfterBreak="0">
+  <w:abstractNum w:abstractNumId="45" w15:restartNumberingAfterBreak="0">
     <w:nsid w:val="7C8135EC"/>
     <w:multiLevelType w:val="hybridMultilevel"/>
     <w:tmpl w:val="C442C27E"/>
@@ -7357,7 +8141,7 @@
       </w:rPr>
     </w:lvl>
   </w:abstractNum>
-  <w:abstractNum w:abstractNumId="40" w15:restartNumberingAfterBreak="0">
+  <w:abstractNum w:abstractNumId="46" w15:restartNumberingAfterBreak="0">
     <w:nsid w:val="7E4034EA"/>
     <w:multiLevelType w:val="hybridMultilevel"/>
     <w:tmpl w:val="575005F8"/>
@@ -7470,7 +8254,7 @@
       </w:rPr>
     </w:lvl>
   </w:abstractNum>
-  <w:abstractNum w:abstractNumId="41" w15:restartNumberingAfterBreak="0">
+  <w:abstractNum w:abstractNumId="47" w15:restartNumberingAfterBreak="0">
     <w:nsid w:val="7E5F61E2"/>
     <w:multiLevelType w:val="hybridMultilevel"/>
     <w:tmpl w:val="BC3015FE"/>
@@ -7583,7 +8367,7 @@
       </w:rPr>
     </w:lvl>
   </w:abstractNum>
-  <w:abstractNum w:abstractNumId="42" w15:restartNumberingAfterBreak="0">
+  <w:abstractNum w:abstractNumId="48" w15:restartNumberingAfterBreak="0">
     <w:nsid w:val="7FDB470F"/>
     <w:multiLevelType w:val="hybridMultilevel"/>
     <w:tmpl w:val="8548BE7A"/>
@@ -7697,133 +8481,151 @@
     </w:lvl>
   </w:abstractNum>
   <w:num w:numId="1">
-    <w:abstractNumId w:val="36"/>
+    <w:abstractNumId w:val="41"/>
   </w:num>
   <w:num w:numId="2">
-    <w:abstractNumId w:val="37"/>
+    <w:abstractNumId w:val="42"/>
   </w:num>
   <w:num w:numId="3">
-    <w:abstractNumId w:val="6"/>
+    <w:abstractNumId w:val="8"/>
   </w:num>
   <w:num w:numId="4">
-    <w:abstractNumId w:val="39"/>
+    <w:abstractNumId w:val="45"/>
   </w:num>
   <w:num w:numId="5">
-    <w:abstractNumId w:val="28"/>
+    <w:abstractNumId w:val="31"/>
   </w:num>
   <w:num w:numId="6">
-    <w:abstractNumId w:val="35"/>
+    <w:abstractNumId w:val="40"/>
   </w:num>
   <w:num w:numId="7">
-    <w:abstractNumId w:val="23"/>
+    <w:abstractNumId w:val="26"/>
   </w:num>
   <w:num w:numId="8">
-    <w:abstractNumId w:val="42"/>
+    <w:abstractNumId w:val="48"/>
   </w:num>
   <w:num w:numId="9">
     <w:abstractNumId w:val="3"/>
   </w:num>
   <w:num w:numId="10">
-    <w:abstractNumId w:val="31"/>
+    <w:abstractNumId w:val="34"/>
   </w:num>
   <w:num w:numId="11">
     <w:abstractNumId w:val="0"/>
   </w:num>
   <w:num w:numId="12">
-    <w:abstractNumId w:val="10"/>
+    <w:abstractNumId w:val="12"/>
   </w:num>
   <w:num w:numId="13">
-    <w:abstractNumId w:val="22"/>
+    <w:abstractNumId w:val="25"/>
   </w:num>
   <w:num w:numId="14">
-    <w:abstractNumId w:val="29"/>
+    <w:abstractNumId w:val="32"/>
   </w:num>
   <w:num w:numId="15">
-    <w:abstractNumId w:val="18"/>
+    <w:abstractNumId w:val="20"/>
   </w:num>
   <w:num w:numId="16">
-    <w:abstractNumId w:val="24"/>
+    <w:abstractNumId w:val="27"/>
   </w:num>
   <w:num w:numId="17">
     <w:abstractNumId w:val="5"/>
   </w:num>
   <w:num w:numId="18">
-    <w:abstractNumId w:val="34"/>
+    <w:abstractNumId w:val="39"/>
   </w:num>
   <w:num w:numId="19">
-    <w:abstractNumId w:val="25"/>
+    <w:abstractNumId w:val="28"/>
   </w:num>
   <w:num w:numId="20">
-    <w:abstractNumId w:val="11"/>
+    <w:abstractNumId w:val="13"/>
   </w:num>
   <w:num w:numId="21">
-    <w:abstractNumId w:val="21"/>
+    <w:abstractNumId w:val="23"/>
   </w:num>
   <w:num w:numId="22">
-    <w:abstractNumId w:val="16"/>
+    <w:abstractNumId w:val="18"/>
   </w:num>
   <w:num w:numId="23">
-    <w:abstractNumId w:val="33"/>
+    <w:abstractNumId w:val="37"/>
   </w:num>
   <w:num w:numId="24">
-    <w:abstractNumId w:val="15"/>
+    <w:abstractNumId w:val="17"/>
   </w:num>
   <w:num w:numId="25">
     <w:abstractNumId w:val="2"/>
   </w:num>
   <w:num w:numId="26">
-    <w:abstractNumId w:val="26"/>
+    <w:abstractNumId w:val="29"/>
   </w:num>
   <w:num w:numId="27">
-    <w:abstractNumId w:val="27"/>
+    <w:abstractNumId w:val="30"/>
   </w:num>
   <w:num w:numId="28">
-    <w:abstractNumId w:val="13"/>
+    <w:abstractNumId w:val="15"/>
   </w:num>
   <w:num w:numId="29">
+    <w:abstractNumId w:val="11"/>
+  </w:num>
+  <w:num w:numId="30">
+    <w:abstractNumId w:val="46"/>
+  </w:num>
+  <w:num w:numId="31">
+    <w:abstractNumId w:val="44"/>
+  </w:num>
+  <w:num w:numId="32">
+    <w:abstractNumId w:val="14"/>
+  </w:num>
+  <w:num w:numId="33">
     <w:abstractNumId w:val="9"/>
   </w:num>
-  <w:num w:numId="30">
-    <w:abstractNumId w:val="40"/>
-  </w:num>
-  <w:num w:numId="31">
-    <w:abstractNumId w:val="38"/>
-  </w:num>
-  <w:num w:numId="32">
-    <w:abstractNumId w:val="12"/>
-  </w:num>
-  <w:num w:numId="33">
-    <w:abstractNumId w:val="7"/>
-  </w:num>
   <w:num w:numId="34">
-    <w:abstractNumId w:val="14"/>
+    <w:abstractNumId w:val="16"/>
   </w:num>
   <w:num w:numId="35">
     <w:abstractNumId w:val="1"/>
   </w:num>
   <w:num w:numId="36">
-    <w:abstractNumId w:val="41"/>
+    <w:abstractNumId w:val="47"/>
   </w:num>
   <w:num w:numId="37">
-    <w:abstractNumId w:val="8"/>
+    <w:abstractNumId w:val="10"/>
   </w:num>
   <w:num w:numId="38">
-    <w:abstractNumId w:val="20"/>
+    <w:abstractNumId w:val="22"/>
   </w:num>
   <w:num w:numId="39">
     <w:abstractNumId w:val="4"/>
   </w:num>
   <w:num w:numId="40">
+    <w:abstractNumId w:val="21"/>
+  </w:num>
+  <w:num w:numId="41">
+    <w:abstractNumId w:val="36"/>
+  </w:num>
+  <w:num w:numId="42">
+    <w:abstractNumId w:val="33"/>
+  </w:num>
+  <w:num w:numId="43">
     <w:abstractNumId w:val="19"/>
   </w:num>
-  <w:num w:numId="41">
-    <w:abstractNumId w:val="32"/>
+  <w:num w:numId="44">
+    <w:abstractNumId w:val="24"/>
   </w:num>
-  <w:num w:numId="42">
-    <w:abstractNumId w:val="30"/>
+  <w:num w:numId="45">
+    <w:abstractNumId w:val="6"/>
   </w:num>
-  <w:num w:numId="43">
-    <w:abstractNumId w:val="17"/>
+  <w:num w:numId="46">
+    <w:abstractNumId w:val="35"/>
+  </w:num>
+  <w:num w:numId="47">
+    <w:abstractNumId w:val="43"/>
+  </w:num>
+  <w:num w:numId="48">
+    <w:abstractNumId w:val="7"/>
+  </w:num>
+  <w:num w:numId="49">
+    <w:abstractNumId w:val="38"/>
   </w:num>
   <w:numIdMacAtCleanup w:val="10"/>
 </w:numbering>

</xml_diff>

<commit_message>
Even more work towards a game with all mechanics included
</commit_message>
<xml_diff>
--- a/non-game/[To Do] Rolling in the Sheepe.docx
+++ b/non-game/[To Do] Rolling in the Sheepe.docx
@@ -88,21 +88,7 @@
         <w:rPr>
           <w:lang w:val="en-US"/>
         </w:rPr>
-        <w:t xml:space="preserve">” </w:t>
-      </w:r>
-      <w:proofErr w:type="gramStart"/>
-      <w:r>
-        <w:rPr>
-          <w:lang w:val="en-US"/>
-        </w:rPr>
-        <w:t>once, when</w:t>
-      </w:r>
-      <w:proofErr w:type="gramEnd"/>
-      <w:r>
-        <w:rPr>
-          <w:lang w:val="en-US"/>
-        </w:rPr>
-        <w:t xml:space="preserve"> </w:t>
+        <w:t xml:space="preserve">” once, when </w:t>
       </w:r>
       <w:r>
         <w:rPr>
@@ -281,21 +267,7 @@
         <w:rPr>
           <w:lang w:val="en-US"/>
         </w:rPr>
-        <w:t xml:space="preserve">Create a campaign overview screen + make “next level” button </w:t>
-      </w:r>
-      <w:proofErr w:type="gramStart"/>
-      <w:r>
-        <w:rPr>
-          <w:lang w:val="en-US"/>
-        </w:rPr>
-        <w:t>actually go</w:t>
-      </w:r>
-      <w:proofErr w:type="gramEnd"/>
-      <w:r>
-        <w:rPr>
-          <w:lang w:val="en-US"/>
-        </w:rPr>
-        <w:t xml:space="preserve"> to next leve</w:t>
+        <w:t>Create a campaign overview screen + make “next level” button actually go to next leve</w:t>
       </w:r>
       <w:r>
         <w:rPr>
@@ -795,7 +767,6 @@
         </w:rPr>
         <w:t xml:space="preserve"> I should use the fact that you’re </w:t>
       </w:r>
-      <w:proofErr w:type="gramStart"/>
       <w:r>
         <w:rPr>
           <w:b/>
@@ -804,7 +775,6 @@
         </w:rPr>
         <w:t>rolling</w:t>
       </w:r>
-      <w:proofErr w:type="gramEnd"/>
       <w:r>
         <w:rPr>
           <w:lang w:val="en-US"/>
@@ -849,18 +819,8 @@
           <w:iCs/>
           <w:lang w:val="en-US"/>
         </w:rPr>
-        <w:t xml:space="preserve">only explain the roll right </w:t>
-      </w:r>
-      <w:proofErr w:type="gramStart"/>
-      <w:r>
-        <w:rPr>
-          <w:i/>
-          <w:iCs/>
-          <w:lang w:val="en-US"/>
-        </w:rPr>
-        <w:t>key?</w:t>
-      </w:r>
-      <w:proofErr w:type="gramEnd"/>
+        <w:t>only explain the roll right key?</w:t>
+      </w:r>
     </w:p>
     <w:p>
       <w:pPr>
@@ -941,6 +901,14 @@
     </w:p>
     <w:p>
       <w:pPr>
+        <w:pStyle w:val="Heading2"/>
+      </w:pPr>
+      <w:r>
+        <w:t>Bugs</w:t>
+      </w:r>
+    </w:p>
+    <w:p>
+      <w:pPr>
         <w:rPr>
           <w:lang w:val="en-US"/>
         </w:rPr>
@@ -951,13 +919,13 @@
           <w:bCs/>
           <w:lang w:val="en-US"/>
         </w:rPr>
-        <w:t>IMPROVEMENT:</w:t>
-      </w:r>
-      <w:r>
-        <w:rPr>
-          <w:lang w:val="en-US"/>
-        </w:rPr>
-        <w:t xml:space="preserve"> Add a delay when switching wolf. (Alternatively, add a delay </w:t>
+        <w:t>BUG:</w:t>
+      </w:r>
+      <w:r>
+        <w:rPr>
+          <w:lang w:val="en-US"/>
+        </w:rPr>
+        <w:t xml:space="preserve"> Sometimes it counts collecting a coin as collecting </w:t>
       </w:r>
       <w:r>
         <w:rPr>
@@ -965,13 +933,61 @@
           <w:iCs/>
           <w:lang w:val="en-US"/>
         </w:rPr>
-        <w:t>in general</w:t>
-      </w:r>
-      <w:r>
-        <w:rPr>
-          <w:lang w:val="en-US"/>
-        </w:rPr>
-        <w:t xml:space="preserve"> when determining trailing and leading player. </w:t>
+        <w:t>two coins</w:t>
+      </w:r>
+      <w:r>
+        <w:rPr>
+          <w:lang w:val="en-US"/>
+        </w:rPr>
+        <w:t>.</w:t>
+      </w:r>
+      <w:r>
+        <w:rPr>
+          <w:lang w:val="en-US"/>
+        </w:rPr>
+        <w:t xml:space="preserve"> (Sometimes even three???)</w:t>
+      </w:r>
+    </w:p>
+    <w:p>
+      <w:pPr>
+        <w:rPr>
+          <w:lang w:val="en-US"/>
+        </w:rPr>
+      </w:pPr>
+    </w:p>
+    <w:p>
+      <w:pPr>
+        <w:rPr>
+          <w:lang w:val="en-US"/>
+        </w:rPr>
+      </w:pPr>
+      <w:r>
+        <w:rPr>
+          <w:b/>
+          <w:bCs/>
+          <w:lang w:val="en-US"/>
+        </w:rPr>
+        <w:t>ANNOYANCE:</w:t>
+      </w:r>
+      <w:r>
+        <w:rPr>
+          <w:lang w:val="en-US"/>
+        </w:rPr>
+        <w:t xml:space="preserve"> When you jump with your head against the ceiling, your </w:t>
+      </w:r>
+      <w:r>
+        <w:rPr>
+          <w:i/>
+          <w:iCs/>
+          <w:lang w:val="en-US"/>
+        </w:rPr>
+        <w:t>rotating</w:t>
+      </w:r>
+      <w:r>
+        <w:rPr>
+          <w:lang w:val="en-US"/>
+        </w:rPr>
+        <w:t xml:space="preserve"> movement actually pushes you in the wrong direction. Which is just … annoying? (Yes, you can learn it, and use it for stuff, but … not great.)</w:t>
       </w:r>
     </w:p>
     <w:p>
@@ -979,7 +995,7 @@
         <w:pStyle w:val="ListParagraph"/>
         <w:numPr>
           <w:ilvl w:val="0"/>
-          <w:numId w:val="22"/>
+          <w:numId w:val="24"/>
         </w:numPr>
         <w:rPr>
           <w:lang w:val="en-US"/>
@@ -989,7 +1005,21 @@
         <w:rPr>
           <w:lang w:val="en-US"/>
         </w:rPr>
-        <w:t xml:space="preserve">Bonus: the wolf moves </w:t>
+        <w:t xml:space="preserve">Solution #0: Make ceilings frictionless =&gt; can’t do it, as they’re part of the </w:t>
+      </w:r>
+      <w:proofErr w:type="spellStart"/>
+      <w:r>
+        <w:rPr>
+          <w:lang w:val="en-US"/>
+        </w:rPr>
+        <w:t>tilemap</w:t>
+      </w:r>
+      <w:proofErr w:type="spellEnd"/>
+      <w:r>
+        <w:rPr>
+          <w:lang w:val="en-US"/>
+        </w:rPr>
+        <w:t xml:space="preserve">, which has </w:t>
       </w:r>
       <w:r>
         <w:rPr>
@@ -997,7 +1027,13 @@
           <w:iCs/>
           <w:lang w:val="en-US"/>
         </w:rPr>
-        <w:t>faster</w:t>
+        <w:t>one</w:t>
+      </w:r>
+      <w:r>
+        <w:rPr>
+          <w:lang w:val="en-US"/>
+        </w:rPr>
+        <w:t xml:space="preserve"> physics material.</w:t>
       </w:r>
     </w:p>
     <w:p>
@@ -1005,7 +1041,7 @@
         <w:pStyle w:val="ListParagraph"/>
         <w:numPr>
           <w:ilvl w:val="0"/>
-          <w:numId w:val="22"/>
+          <w:numId w:val="23"/>
         </w:numPr>
         <w:rPr>
           <w:lang w:val="en-US"/>
@@ -1015,35 +1051,13 @@
         <w:rPr>
           <w:lang w:val="en-US"/>
         </w:rPr>
-        <w:t xml:space="preserve">Restriction: the wolf slowly shrinks =&gt; not only is this a penalty, </w:t>
-      </w:r>
-      <w:proofErr w:type="gramStart"/>
-      <w:r>
-        <w:rPr>
-          <w:lang w:val="en-US"/>
-        </w:rPr>
-        <w:t>it</w:t>
-      </w:r>
-      <w:proofErr w:type="gramEnd"/>
-      <w:r>
-        <w:rPr>
-          <w:lang w:val="en-US"/>
-        </w:rPr>
-        <w:t xml:space="preserve"> also ensures that the last player </w:t>
-      </w:r>
-      <w:r>
-        <w:rPr>
-          <w:i/>
-          <w:iCs/>
-          <w:lang w:val="en-US"/>
-        </w:rPr>
-        <w:t>will</w:t>
-      </w:r>
-      <w:r>
-        <w:rPr>
-          <w:lang w:val="en-US"/>
-        </w:rPr>
-        <w:t xml:space="preserve"> be able to get through obstacles.</w:t>
+        <w:t>Solution #1: Always cling to ceilings</w:t>
+      </w:r>
+      <w:r>
+        <w:rPr>
+          <w:lang w:val="en-US"/>
+        </w:rPr>
+        <w:t xml:space="preserve"> =&gt; possible (check if cling vector is opposite to gravity vector)</w:t>
       </w:r>
     </w:p>
     <w:p>
@@ -1051,7 +1065,7 @@
         <w:pStyle w:val="ListParagraph"/>
         <w:numPr>
           <w:ilvl w:val="0"/>
-          <w:numId w:val="22"/>
+          <w:numId w:val="23"/>
         </w:numPr>
         <w:rPr>
           <w:lang w:val="en-US"/>
@@ -1061,7 +1075,31 @@
         <w:rPr>
           <w:lang w:val="en-US"/>
         </w:rPr>
-        <w:t xml:space="preserve">Easier =&gt; just make the wolf </w:t>
+        <w:t>Solution #2: Make jumping</w:t>
+      </w:r>
+      <w:r>
+        <w:rPr>
+          <w:lang w:val="en-US"/>
+        </w:rPr>
+        <w:t xml:space="preserve"> less powerful</w:t>
+      </w:r>
+    </w:p>
+    <w:p>
+      <w:pPr>
+        <w:pStyle w:val="ListParagraph"/>
+        <w:numPr>
+          <w:ilvl w:val="0"/>
+          <w:numId w:val="23"/>
+        </w:numPr>
+        <w:rPr>
+          <w:lang w:val="en-US"/>
+        </w:rPr>
+      </w:pPr>
+      <w:r>
+        <w:rPr>
+          <w:lang w:val="en-US"/>
+        </w:rPr>
+        <w:t xml:space="preserve">Solution #3: </w:t>
       </w:r>
       <w:r>
         <w:rPr>
@@ -1069,29 +1107,49 @@
           <w:iCs/>
           <w:lang w:val="en-US"/>
         </w:rPr>
-        <w:t>split someone in half</w:t>
-      </w:r>
-      <w:r>
-        <w:rPr>
-          <w:lang w:val="en-US"/>
-        </w:rPr>
-        <w:t>. No need to calculate the exact collision position, as it often isn’t visible anyway, or leads to no-slices.</w:t>
-      </w:r>
-    </w:p>
-    <w:p>
-      <w:pPr>
-        <w:rPr>
-          <w:lang w:val="en-US"/>
-        </w:rPr>
-      </w:pPr>
-    </w:p>
-    <w:p>
-      <w:pPr>
-        <w:pStyle w:val="Heading2"/>
-      </w:pPr>
-      <w:r>
-        <w:t>Bugs</w:t>
-      </w:r>
+        <w:t>Hold</w:t>
+      </w:r>
+      <w:r>
+        <w:rPr>
+          <w:lang w:val="en-US"/>
+        </w:rPr>
+        <w:t xml:space="preserve"> both buttons to </w:t>
+      </w:r>
+      <w:r>
+        <w:rPr>
+          <w:i/>
+          <w:iCs/>
+          <w:lang w:val="en-US"/>
+        </w:rPr>
+        <w:t>float</w:t>
+      </w:r>
+      <w:r>
+        <w:rPr>
+          <w:lang w:val="en-US"/>
+        </w:rPr>
+        <w:t xml:space="preserve"> or </w:t>
+      </w:r>
+      <w:r>
+        <w:rPr>
+          <w:i/>
+          <w:iCs/>
+          <w:lang w:val="en-US"/>
+        </w:rPr>
+        <w:t>steady yourself</w:t>
+      </w:r>
+      <w:r>
+        <w:rPr>
+          <w:lang w:val="en-US"/>
+        </w:rPr>
+        <w:t>. (So when you hold both, your Y-velocity becomes 0. But your X-velocity continues.)</w:t>
+      </w:r>
+    </w:p>
+    <w:p>
+      <w:pPr>
+        <w:rPr>
+          <w:lang w:val="en-US"/>
+        </w:rPr>
+      </w:pPr>
     </w:p>
     <w:p>
       <w:pPr>
@@ -1105,13 +1163,39 @@
           <w:bCs/>
           <w:lang w:val="en-US"/>
         </w:rPr>
-        <w:t>BUG:</w:t>
-      </w:r>
-      <w:r>
-        <w:rPr>
-          <w:lang w:val="en-US"/>
-        </w:rPr>
-        <w:t xml:space="preserve"> Sometimes it counts collecting a coin as collecting </w:t>
+        <w:t>ANNOYANCE:</w:t>
+      </w:r>
+      <w:r>
+        <w:rPr>
+          <w:lang w:val="en-US"/>
+        </w:rPr>
+        <w:t xml:space="preserve"> Are all those weirdly shaped objects even fun? Isn’t it more fun to just be a bunch of fluffy balls?</w:t>
+      </w:r>
+    </w:p>
+    <w:p>
+      <w:pPr>
+        <w:pStyle w:val="ListParagraph"/>
+        <w:numPr>
+          <w:ilvl w:val="0"/>
+          <w:numId w:val="25"/>
+        </w:numPr>
+        <w:rPr>
+          <w:lang w:val="en-US"/>
+        </w:rPr>
+      </w:pPr>
+      <w:r>
+        <w:rPr>
+          <w:b/>
+          <w:bCs/>
+          <w:lang w:val="en-US"/>
+        </w:rPr>
+        <w:t>TO DO:</w:t>
+      </w:r>
+      <w:r>
+        <w:rPr>
+          <w:lang w:val="en-US"/>
+        </w:rPr>
+        <w:t xml:space="preserve"> Just </w:t>
       </w:r>
       <w:r>
         <w:rPr>
@@ -1119,20 +1203,21 @@
           <w:iCs/>
           <w:lang w:val="en-US"/>
         </w:rPr>
-        <w:t>two coins</w:t>
-      </w:r>
-      <w:r>
-        <w:rPr>
-          <w:lang w:val="en-US"/>
-        </w:rPr>
-        <w:t>.</w:t>
-      </w:r>
-      <w:r>
-        <w:rPr>
-          <w:lang w:val="en-US"/>
-        </w:rPr>
-        <w:t xml:space="preserve"> (Sometimes even three???)</w:t>
-      </w:r>
+        <w:t>try</w:t>
+      </w:r>
+      <w:r>
+        <w:rPr>
+          <w:lang w:val="en-US"/>
+        </w:rPr>
+        <w:t xml:space="preserve"> this as a setting I can turn on/off. See how it is.</w:t>
+      </w:r>
+    </w:p>
+    <w:p>
+      <w:pPr>
+        <w:rPr>
+          <w:lang w:val="en-US"/>
+        </w:rPr>
+      </w:pPr>
     </w:p>
     <w:p>
       <w:pPr>
@@ -1335,156 +1420,86 @@
           <w:lang w:val="en-US"/>
         </w:rPr>
       </w:pPr>
+    </w:p>
+    <w:p>
+      <w:pPr>
+        <w:pStyle w:val="Heading2"/>
+      </w:pPr>
+      <w:r>
+        <w:lastRenderedPageBreak/>
+        <w:t>Slicing improvements</w:t>
+      </w:r>
+    </w:p>
+    <w:p>
+      <w:pPr>
+        <w:rPr>
+          <w:lang w:val="en-US"/>
+        </w:rPr>
+      </w:pPr>
       <w:r>
         <w:rPr>
           <w:b/>
           <w:bCs/>
           <w:lang w:val="en-US"/>
         </w:rPr>
-        <w:t>BIG ISSUE:</w:t>
-      </w:r>
-      <w:r>
-        <w:rPr>
-          <w:lang w:val="en-US"/>
-        </w:rPr>
-        <w:t xml:space="preserve"> At the start, there should not be a wolf. (</w:t>
-      </w:r>
-      <w:proofErr w:type="gramStart"/>
-      <w:r>
-        <w:rPr>
-          <w:lang w:val="en-US"/>
-        </w:rPr>
-        <w:t>Otherwise</w:t>
-      </w:r>
-      <w:proofErr w:type="gramEnd"/>
-      <w:r>
-        <w:rPr>
-          <w:lang w:val="en-US"/>
-        </w:rPr>
-        <w:t xml:space="preserve"> mayhem already ensues, before players can even react.)</w:t>
-      </w:r>
-      <w:r>
-        <w:rPr>
-          <w:lang w:val="en-US"/>
-        </w:rPr>
-        <w:t xml:space="preserve"> Nor should there be a terrain or any other fancy stuff. Just create a general: “</w:t>
+        <w:t>BUG (?):</w:t>
+      </w:r>
+      <w:r>
+        <w:rPr>
+          <w:lang w:val="en-US"/>
+        </w:rPr>
+        <w:t xml:space="preserve"> When </w:t>
       </w:r>
       <w:proofErr w:type="spellStart"/>
-      <w:proofErr w:type="gramStart"/>
-      <w:r>
-        <w:rPr>
-          <w:lang w:val="en-US"/>
-        </w:rPr>
-        <w:t>params.disallow</w:t>
-      </w:r>
-      <w:proofErr w:type="gramEnd"/>
-      <w:r>
-        <w:rPr>
-          <w:lang w:val="en-US"/>
-        </w:rPr>
-        <w:t>_everything</w:t>
+      <w:r>
+        <w:rPr>
+          <w:lang w:val="en-US"/>
+        </w:rPr>
+        <w:t>glueing</w:t>
       </w:r>
       <w:proofErr w:type="spellEnd"/>
       <w:r>
         <w:rPr>
           <w:lang w:val="en-US"/>
         </w:rPr>
-        <w:t>” and activate on start room?</w:t>
-      </w:r>
-    </w:p>
-    <w:p>
-      <w:pPr>
-        <w:rPr>
-          <w:lang w:val="en-US"/>
-        </w:rPr>
-      </w:pPr>
-    </w:p>
-    <w:p>
-      <w:pPr>
-        <w:pStyle w:val="Heading2"/>
-      </w:pPr>
-      <w:r>
-        <w:t>Slicing improvements</w:t>
-      </w:r>
-    </w:p>
-    <w:p>
-      <w:pPr>
-        <w:rPr>
-          <w:lang w:val="en-US"/>
-        </w:rPr>
-      </w:pPr>
-      <w:r>
+        <w:t xml:space="preserve"> objects back together, it sometimes crashes? Because the </w:t>
+      </w:r>
+      <w:proofErr w:type="spellStart"/>
+      <w:r>
+        <w:rPr>
+          <w:lang w:val="en-US"/>
+        </w:rPr>
+        <w:t>room.players_inside</w:t>
+      </w:r>
+      <w:proofErr w:type="spellEnd"/>
+      <w:r>
+        <w:rPr>
+          <w:lang w:val="en-US"/>
+        </w:rPr>
+        <w:t xml:space="preserve"> array has a few null entries. (Which would be caused by a body being killed but NOT removing itself from that array first.)</w:t>
+      </w:r>
+    </w:p>
+    <w:p>
+      <w:pPr>
         <w:rPr>
           <w:b/>
           <w:bCs/>
           <w:lang w:val="en-US"/>
         </w:rPr>
-        <w:t>BUG (?):</w:t>
-      </w:r>
-      <w:r>
-        <w:rPr>
-          <w:lang w:val="en-US"/>
-        </w:rPr>
-        <w:t xml:space="preserve"> When </w:t>
-      </w:r>
-      <w:proofErr w:type="spellStart"/>
-      <w:r>
-        <w:rPr>
-          <w:lang w:val="en-US"/>
-        </w:rPr>
-        <w:t>glueing</w:t>
-      </w:r>
-      <w:proofErr w:type="spellEnd"/>
-      <w:r>
-        <w:rPr>
-          <w:lang w:val="en-US"/>
-        </w:rPr>
-        <w:t xml:space="preserve"> objects back together, it sometimes crashes? Because the </w:t>
-      </w:r>
-      <w:proofErr w:type="spellStart"/>
-      <w:proofErr w:type="gramStart"/>
-      <w:r>
-        <w:rPr>
-          <w:lang w:val="en-US"/>
-        </w:rPr>
-        <w:t>room.players</w:t>
-      </w:r>
-      <w:proofErr w:type="gramEnd"/>
-      <w:r>
-        <w:rPr>
-          <w:lang w:val="en-US"/>
-        </w:rPr>
-        <w:t>_inside</w:t>
-      </w:r>
-      <w:proofErr w:type="spellEnd"/>
-      <w:r>
-        <w:rPr>
-          <w:lang w:val="en-US"/>
-        </w:rPr>
-        <w:t xml:space="preserve"> array has a few null entries. (Which would be caused by a body being killed but NOT removing itself from that array first.)</w:t>
-      </w:r>
-    </w:p>
-    <w:p>
-      <w:pPr>
+      </w:pPr>
+    </w:p>
+    <w:p>
+      <w:pPr>
+        <w:rPr>
+          <w:lang w:val="en-US"/>
+        </w:rPr>
+      </w:pPr>
+      <w:r>
         <w:rPr>
           <w:b/>
           <w:bCs/>
           <w:lang w:val="en-US"/>
         </w:rPr>
-      </w:pPr>
-    </w:p>
-    <w:p>
-      <w:pPr>
-        <w:rPr>
-          <w:lang w:val="en-US"/>
-        </w:rPr>
-      </w:pPr>
-      <w:r>
-        <w:rPr>
-          <w:b/>
-          <w:bCs/>
-          <w:lang w:val="en-US"/>
-        </w:rPr>
         <w:t>BIG ISSUE:</w:t>
       </w:r>
       <w:r>
@@ -1494,7 +1509,6 @@
         <w:t xml:space="preserve"> It can’t really calculate the area/size of a body now. (It calculates them based on orthogonal </w:t>
       </w:r>
       <w:proofErr w:type="spellStart"/>
-      <w:proofErr w:type="gramStart"/>
       <w:r>
         <w:rPr>
           <w:lang w:val="en-US"/>
@@ -1502,7 +1516,6 @@
         <w:t>x,y</w:t>
       </w:r>
       <w:proofErr w:type="spellEnd"/>
-      <w:proofErr w:type="gramEnd"/>
       <w:r>
         <w:rPr>
           <w:lang w:val="en-US"/>
@@ -1784,21 +1797,7 @@
         <w:rPr>
           <w:lang w:val="en-US"/>
         </w:rPr>
-        <w:t xml:space="preserve"> When given input, roll in a certain direction. (Check if this </w:t>
-      </w:r>
-      <w:proofErr w:type="gramStart"/>
-      <w:r>
-        <w:rPr>
-          <w:lang w:val="en-US"/>
-        </w:rPr>
-        <w:t>actually works</w:t>
-      </w:r>
-      <w:proofErr w:type="gramEnd"/>
-      <w:r>
-        <w:rPr>
-          <w:lang w:val="en-US"/>
-        </w:rPr>
-        <w:t xml:space="preserve"> for movement.)</w:t>
+        <w:t xml:space="preserve"> When given input, roll in a certain direction. (Check if this actually works for movement.)</w:t>
       </w:r>
     </w:p>
     <w:p>
@@ -3844,6 +3843,232 @@
     </w:lvl>
   </w:abstractNum>
   <w:abstractNum w:abstractNumId="12" w15:restartNumberingAfterBreak="0">
+    <w:nsid w:val="373C3E7A"/>
+    <w:multiLevelType w:val="hybridMultilevel"/>
+    <w:tmpl w:val="182800EC"/>
+    <w:lvl w:ilvl="0" w:tplc="04130001">
+      <w:start w:val="1"/>
+      <w:numFmt w:val="bullet"/>
+      <w:lvlText w:val=""/>
+      <w:lvlJc w:val="left"/>
+      <w:pPr>
+        <w:ind w:left="720" w:hanging="360"/>
+      </w:pPr>
+      <w:rPr>
+        <w:rFonts w:ascii="Symbol" w:hAnsi="Symbol" w:hint="default"/>
+      </w:rPr>
+    </w:lvl>
+    <w:lvl w:ilvl="1" w:tplc="04130003" w:tentative="1">
+      <w:start w:val="1"/>
+      <w:numFmt w:val="bullet"/>
+      <w:lvlText w:val="o"/>
+      <w:lvlJc w:val="left"/>
+      <w:pPr>
+        <w:ind w:left="1440" w:hanging="360"/>
+      </w:pPr>
+      <w:rPr>
+        <w:rFonts w:ascii="Courier New" w:hAnsi="Courier New" w:cs="Courier New" w:hint="default"/>
+      </w:rPr>
+    </w:lvl>
+    <w:lvl w:ilvl="2" w:tplc="04130005" w:tentative="1">
+      <w:start w:val="1"/>
+      <w:numFmt w:val="bullet"/>
+      <w:lvlText w:val=""/>
+      <w:lvlJc w:val="left"/>
+      <w:pPr>
+        <w:ind w:left="2160" w:hanging="360"/>
+      </w:pPr>
+      <w:rPr>
+        <w:rFonts w:ascii="Wingdings" w:hAnsi="Wingdings" w:hint="default"/>
+      </w:rPr>
+    </w:lvl>
+    <w:lvl w:ilvl="3" w:tplc="04130001" w:tentative="1">
+      <w:start w:val="1"/>
+      <w:numFmt w:val="bullet"/>
+      <w:lvlText w:val=""/>
+      <w:lvlJc w:val="left"/>
+      <w:pPr>
+        <w:ind w:left="2880" w:hanging="360"/>
+      </w:pPr>
+      <w:rPr>
+        <w:rFonts w:ascii="Symbol" w:hAnsi="Symbol" w:hint="default"/>
+      </w:rPr>
+    </w:lvl>
+    <w:lvl w:ilvl="4" w:tplc="04130003" w:tentative="1">
+      <w:start w:val="1"/>
+      <w:numFmt w:val="bullet"/>
+      <w:lvlText w:val="o"/>
+      <w:lvlJc w:val="left"/>
+      <w:pPr>
+        <w:ind w:left="3600" w:hanging="360"/>
+      </w:pPr>
+      <w:rPr>
+        <w:rFonts w:ascii="Courier New" w:hAnsi="Courier New" w:cs="Courier New" w:hint="default"/>
+      </w:rPr>
+    </w:lvl>
+    <w:lvl w:ilvl="5" w:tplc="04130005" w:tentative="1">
+      <w:start w:val="1"/>
+      <w:numFmt w:val="bullet"/>
+      <w:lvlText w:val=""/>
+      <w:lvlJc w:val="left"/>
+      <w:pPr>
+        <w:ind w:left="4320" w:hanging="360"/>
+      </w:pPr>
+      <w:rPr>
+        <w:rFonts w:ascii="Wingdings" w:hAnsi="Wingdings" w:hint="default"/>
+      </w:rPr>
+    </w:lvl>
+    <w:lvl w:ilvl="6" w:tplc="04130001" w:tentative="1">
+      <w:start w:val="1"/>
+      <w:numFmt w:val="bullet"/>
+      <w:lvlText w:val=""/>
+      <w:lvlJc w:val="left"/>
+      <w:pPr>
+        <w:ind w:left="5040" w:hanging="360"/>
+      </w:pPr>
+      <w:rPr>
+        <w:rFonts w:ascii="Symbol" w:hAnsi="Symbol" w:hint="default"/>
+      </w:rPr>
+    </w:lvl>
+    <w:lvl w:ilvl="7" w:tplc="04130003" w:tentative="1">
+      <w:start w:val="1"/>
+      <w:numFmt w:val="bullet"/>
+      <w:lvlText w:val="o"/>
+      <w:lvlJc w:val="left"/>
+      <w:pPr>
+        <w:ind w:left="5760" w:hanging="360"/>
+      </w:pPr>
+      <w:rPr>
+        <w:rFonts w:ascii="Courier New" w:hAnsi="Courier New" w:cs="Courier New" w:hint="default"/>
+      </w:rPr>
+    </w:lvl>
+    <w:lvl w:ilvl="8" w:tplc="04130005" w:tentative="1">
+      <w:start w:val="1"/>
+      <w:numFmt w:val="bullet"/>
+      <w:lvlText w:val=""/>
+      <w:lvlJc w:val="left"/>
+      <w:pPr>
+        <w:ind w:left="6480" w:hanging="360"/>
+      </w:pPr>
+      <w:rPr>
+        <w:rFonts w:ascii="Wingdings" w:hAnsi="Wingdings" w:hint="default"/>
+      </w:rPr>
+    </w:lvl>
+  </w:abstractNum>
+  <w:abstractNum w:abstractNumId="13" w15:restartNumberingAfterBreak="0">
+    <w:nsid w:val="3B253539"/>
+    <w:multiLevelType w:val="hybridMultilevel"/>
+    <w:tmpl w:val="18FE13DA"/>
+    <w:lvl w:ilvl="0" w:tplc="04130001">
+      <w:start w:val="1"/>
+      <w:numFmt w:val="bullet"/>
+      <w:lvlText w:val=""/>
+      <w:lvlJc w:val="left"/>
+      <w:pPr>
+        <w:ind w:left="720" w:hanging="360"/>
+      </w:pPr>
+      <w:rPr>
+        <w:rFonts w:ascii="Symbol" w:hAnsi="Symbol" w:hint="default"/>
+      </w:rPr>
+    </w:lvl>
+    <w:lvl w:ilvl="1" w:tplc="04130003" w:tentative="1">
+      <w:start w:val="1"/>
+      <w:numFmt w:val="bullet"/>
+      <w:lvlText w:val="o"/>
+      <w:lvlJc w:val="left"/>
+      <w:pPr>
+        <w:ind w:left="1440" w:hanging="360"/>
+      </w:pPr>
+      <w:rPr>
+        <w:rFonts w:ascii="Courier New" w:hAnsi="Courier New" w:cs="Courier New" w:hint="default"/>
+      </w:rPr>
+    </w:lvl>
+    <w:lvl w:ilvl="2" w:tplc="04130005" w:tentative="1">
+      <w:start w:val="1"/>
+      <w:numFmt w:val="bullet"/>
+      <w:lvlText w:val=""/>
+      <w:lvlJc w:val="left"/>
+      <w:pPr>
+        <w:ind w:left="2160" w:hanging="360"/>
+      </w:pPr>
+      <w:rPr>
+        <w:rFonts w:ascii="Wingdings" w:hAnsi="Wingdings" w:hint="default"/>
+      </w:rPr>
+    </w:lvl>
+    <w:lvl w:ilvl="3" w:tplc="04130001" w:tentative="1">
+      <w:start w:val="1"/>
+      <w:numFmt w:val="bullet"/>
+      <w:lvlText w:val=""/>
+      <w:lvlJc w:val="left"/>
+      <w:pPr>
+        <w:ind w:left="2880" w:hanging="360"/>
+      </w:pPr>
+      <w:rPr>
+        <w:rFonts w:ascii="Symbol" w:hAnsi="Symbol" w:hint="default"/>
+      </w:rPr>
+    </w:lvl>
+    <w:lvl w:ilvl="4" w:tplc="04130003" w:tentative="1">
+      <w:start w:val="1"/>
+      <w:numFmt w:val="bullet"/>
+      <w:lvlText w:val="o"/>
+      <w:lvlJc w:val="left"/>
+      <w:pPr>
+        <w:ind w:left="3600" w:hanging="360"/>
+      </w:pPr>
+      <w:rPr>
+        <w:rFonts w:ascii="Courier New" w:hAnsi="Courier New" w:cs="Courier New" w:hint="default"/>
+      </w:rPr>
+    </w:lvl>
+    <w:lvl w:ilvl="5" w:tplc="04130005" w:tentative="1">
+      <w:start w:val="1"/>
+      <w:numFmt w:val="bullet"/>
+      <w:lvlText w:val=""/>
+      <w:lvlJc w:val="left"/>
+      <w:pPr>
+        <w:ind w:left="4320" w:hanging="360"/>
+      </w:pPr>
+      <w:rPr>
+        <w:rFonts w:ascii="Wingdings" w:hAnsi="Wingdings" w:hint="default"/>
+      </w:rPr>
+    </w:lvl>
+    <w:lvl w:ilvl="6" w:tplc="04130001" w:tentative="1">
+      <w:start w:val="1"/>
+      <w:numFmt w:val="bullet"/>
+      <w:lvlText w:val=""/>
+      <w:lvlJc w:val="left"/>
+      <w:pPr>
+        <w:ind w:left="5040" w:hanging="360"/>
+      </w:pPr>
+      <w:rPr>
+        <w:rFonts w:ascii="Symbol" w:hAnsi="Symbol" w:hint="default"/>
+      </w:rPr>
+    </w:lvl>
+    <w:lvl w:ilvl="7" w:tplc="04130003" w:tentative="1">
+      <w:start w:val="1"/>
+      <w:numFmt w:val="bullet"/>
+      <w:lvlText w:val="o"/>
+      <w:lvlJc w:val="left"/>
+      <w:pPr>
+        <w:ind w:left="5760" w:hanging="360"/>
+      </w:pPr>
+      <w:rPr>
+        <w:rFonts w:ascii="Courier New" w:hAnsi="Courier New" w:cs="Courier New" w:hint="default"/>
+      </w:rPr>
+    </w:lvl>
+    <w:lvl w:ilvl="8" w:tplc="04130005" w:tentative="1">
+      <w:start w:val="1"/>
+      <w:numFmt w:val="bullet"/>
+      <w:lvlText w:val=""/>
+      <w:lvlJc w:val="left"/>
+      <w:pPr>
+        <w:ind w:left="6480" w:hanging="360"/>
+      </w:pPr>
+      <w:rPr>
+        <w:rFonts w:ascii="Wingdings" w:hAnsi="Wingdings" w:hint="default"/>
+      </w:rPr>
+    </w:lvl>
+  </w:abstractNum>
+  <w:abstractNum w:abstractNumId="14" w15:restartNumberingAfterBreak="0">
     <w:nsid w:val="3B3A543F"/>
     <w:multiLevelType w:val="hybridMultilevel"/>
     <w:tmpl w:val="70EC7898"/>
@@ -3956,7 +4181,7 @@
       </w:rPr>
     </w:lvl>
   </w:abstractNum>
-  <w:abstractNum w:abstractNumId="13" w15:restartNumberingAfterBreak="0">
+  <w:abstractNum w:abstractNumId="15" w15:restartNumberingAfterBreak="0">
     <w:nsid w:val="3B4D38D5"/>
     <w:multiLevelType w:val="hybridMultilevel"/>
     <w:tmpl w:val="099ACEEA"/>
@@ -4069,7 +4294,7 @@
       </w:rPr>
     </w:lvl>
   </w:abstractNum>
-  <w:abstractNum w:abstractNumId="14" w15:restartNumberingAfterBreak="0">
+  <w:abstractNum w:abstractNumId="16" w15:restartNumberingAfterBreak="0">
     <w:nsid w:val="45C568E9"/>
     <w:multiLevelType w:val="hybridMultilevel"/>
     <w:tmpl w:val="E61C7080"/>
@@ -4182,7 +4407,7 @@
       </w:rPr>
     </w:lvl>
   </w:abstractNum>
-  <w:abstractNum w:abstractNumId="15" w15:restartNumberingAfterBreak="0">
+  <w:abstractNum w:abstractNumId="17" w15:restartNumberingAfterBreak="0">
     <w:nsid w:val="4A9B72E6"/>
     <w:multiLevelType w:val="hybridMultilevel"/>
     <w:tmpl w:val="E1029D50"/>
@@ -4295,7 +4520,7 @@
       </w:rPr>
     </w:lvl>
   </w:abstractNum>
-  <w:abstractNum w:abstractNumId="16" w15:restartNumberingAfterBreak="0">
+  <w:abstractNum w:abstractNumId="18" w15:restartNumberingAfterBreak="0">
     <w:nsid w:val="5588102C"/>
     <w:multiLevelType w:val="hybridMultilevel"/>
     <w:tmpl w:val="4C523D4A"/>
@@ -4408,7 +4633,7 @@
       </w:rPr>
     </w:lvl>
   </w:abstractNum>
-  <w:abstractNum w:abstractNumId="17" w15:restartNumberingAfterBreak="0">
+  <w:abstractNum w:abstractNumId="19" w15:restartNumberingAfterBreak="0">
     <w:nsid w:val="58C67485"/>
     <w:multiLevelType w:val="hybridMultilevel"/>
     <w:tmpl w:val="C658C352"/>
@@ -4521,7 +4746,7 @@
       </w:rPr>
     </w:lvl>
   </w:abstractNum>
-  <w:abstractNum w:abstractNumId="18" w15:restartNumberingAfterBreak="0">
+  <w:abstractNum w:abstractNumId="20" w15:restartNumberingAfterBreak="0">
     <w:nsid w:val="5A361B7D"/>
     <w:multiLevelType w:val="hybridMultilevel"/>
     <w:tmpl w:val="6DACF04A"/>
@@ -4634,7 +4859,7 @@
       </w:rPr>
     </w:lvl>
   </w:abstractNum>
-  <w:abstractNum w:abstractNumId="19" w15:restartNumberingAfterBreak="0">
+  <w:abstractNum w:abstractNumId="21" w15:restartNumberingAfterBreak="0">
     <w:nsid w:val="61BC29E1"/>
     <w:multiLevelType w:val="hybridMultilevel"/>
     <w:tmpl w:val="992CB4B8"/>
@@ -4747,7 +4972,7 @@
       </w:rPr>
     </w:lvl>
   </w:abstractNum>
-  <w:abstractNum w:abstractNumId="20" w15:restartNumberingAfterBreak="0">
+  <w:abstractNum w:abstractNumId="22" w15:restartNumberingAfterBreak="0">
     <w:nsid w:val="64816D28"/>
     <w:multiLevelType w:val="hybridMultilevel"/>
     <w:tmpl w:val="ABE629B8"/>
@@ -4860,7 +5085,120 @@
       </w:rPr>
     </w:lvl>
   </w:abstractNum>
-  <w:abstractNum w:abstractNumId="21" w15:restartNumberingAfterBreak="0">
+  <w:abstractNum w:abstractNumId="23" w15:restartNumberingAfterBreak="0">
+    <w:nsid w:val="67974ECF"/>
+    <w:multiLevelType w:val="hybridMultilevel"/>
+    <w:tmpl w:val="52D6300A"/>
+    <w:lvl w:ilvl="0" w:tplc="04130001">
+      <w:start w:val="1"/>
+      <w:numFmt w:val="bullet"/>
+      <w:lvlText w:val=""/>
+      <w:lvlJc w:val="left"/>
+      <w:pPr>
+        <w:ind w:left="720" w:hanging="360"/>
+      </w:pPr>
+      <w:rPr>
+        <w:rFonts w:ascii="Symbol" w:hAnsi="Symbol" w:hint="default"/>
+      </w:rPr>
+    </w:lvl>
+    <w:lvl w:ilvl="1" w:tplc="04130003" w:tentative="1">
+      <w:start w:val="1"/>
+      <w:numFmt w:val="bullet"/>
+      <w:lvlText w:val="o"/>
+      <w:lvlJc w:val="left"/>
+      <w:pPr>
+        <w:ind w:left="1440" w:hanging="360"/>
+      </w:pPr>
+      <w:rPr>
+        <w:rFonts w:ascii="Courier New" w:hAnsi="Courier New" w:cs="Courier New" w:hint="default"/>
+      </w:rPr>
+    </w:lvl>
+    <w:lvl w:ilvl="2" w:tplc="04130005" w:tentative="1">
+      <w:start w:val="1"/>
+      <w:numFmt w:val="bullet"/>
+      <w:lvlText w:val=""/>
+      <w:lvlJc w:val="left"/>
+      <w:pPr>
+        <w:ind w:left="2160" w:hanging="360"/>
+      </w:pPr>
+      <w:rPr>
+        <w:rFonts w:ascii="Wingdings" w:hAnsi="Wingdings" w:hint="default"/>
+      </w:rPr>
+    </w:lvl>
+    <w:lvl w:ilvl="3" w:tplc="04130001" w:tentative="1">
+      <w:start w:val="1"/>
+      <w:numFmt w:val="bullet"/>
+      <w:lvlText w:val=""/>
+      <w:lvlJc w:val="left"/>
+      <w:pPr>
+        <w:ind w:left="2880" w:hanging="360"/>
+      </w:pPr>
+      <w:rPr>
+        <w:rFonts w:ascii="Symbol" w:hAnsi="Symbol" w:hint="default"/>
+      </w:rPr>
+    </w:lvl>
+    <w:lvl w:ilvl="4" w:tplc="04130003" w:tentative="1">
+      <w:start w:val="1"/>
+      <w:numFmt w:val="bullet"/>
+      <w:lvlText w:val="o"/>
+      <w:lvlJc w:val="left"/>
+      <w:pPr>
+        <w:ind w:left="3600" w:hanging="360"/>
+      </w:pPr>
+      <w:rPr>
+        <w:rFonts w:ascii="Courier New" w:hAnsi="Courier New" w:cs="Courier New" w:hint="default"/>
+      </w:rPr>
+    </w:lvl>
+    <w:lvl w:ilvl="5" w:tplc="04130005" w:tentative="1">
+      <w:start w:val="1"/>
+      <w:numFmt w:val="bullet"/>
+      <w:lvlText w:val=""/>
+      <w:lvlJc w:val="left"/>
+      <w:pPr>
+        <w:ind w:left="4320" w:hanging="360"/>
+      </w:pPr>
+      <w:rPr>
+        <w:rFonts w:ascii="Wingdings" w:hAnsi="Wingdings" w:hint="default"/>
+      </w:rPr>
+    </w:lvl>
+    <w:lvl w:ilvl="6" w:tplc="04130001" w:tentative="1">
+      <w:start w:val="1"/>
+      <w:numFmt w:val="bullet"/>
+      <w:lvlText w:val=""/>
+      <w:lvlJc w:val="left"/>
+      <w:pPr>
+        <w:ind w:left="5040" w:hanging="360"/>
+      </w:pPr>
+      <w:rPr>
+        <w:rFonts w:ascii="Symbol" w:hAnsi="Symbol" w:hint="default"/>
+      </w:rPr>
+    </w:lvl>
+    <w:lvl w:ilvl="7" w:tplc="04130003" w:tentative="1">
+      <w:start w:val="1"/>
+      <w:numFmt w:val="bullet"/>
+      <w:lvlText w:val="o"/>
+      <w:lvlJc w:val="left"/>
+      <w:pPr>
+        <w:ind w:left="5760" w:hanging="360"/>
+      </w:pPr>
+      <w:rPr>
+        <w:rFonts w:ascii="Courier New" w:hAnsi="Courier New" w:cs="Courier New" w:hint="default"/>
+      </w:rPr>
+    </w:lvl>
+    <w:lvl w:ilvl="8" w:tplc="04130005" w:tentative="1">
+      <w:start w:val="1"/>
+      <w:numFmt w:val="bullet"/>
+      <w:lvlText w:val=""/>
+      <w:lvlJc w:val="left"/>
+      <w:pPr>
+        <w:ind w:left="6480" w:hanging="360"/>
+      </w:pPr>
+      <w:rPr>
+        <w:rFonts w:ascii="Wingdings" w:hAnsi="Wingdings" w:hint="default"/>
+      </w:rPr>
+    </w:lvl>
+  </w:abstractNum>
+  <w:abstractNum w:abstractNumId="24" w15:restartNumberingAfterBreak="0">
     <w:nsid w:val="71050C94"/>
     <w:multiLevelType w:val="hybridMultilevel"/>
     <w:tmpl w:val="616CDFA6"/>
@@ -4974,13 +5312,13 @@
     </w:lvl>
   </w:abstractNum>
   <w:num w:numId="1">
-    <w:abstractNumId w:val="12"/>
+    <w:abstractNumId w:val="14"/>
   </w:num>
   <w:num w:numId="2">
-    <w:abstractNumId w:val="16"/>
+    <w:abstractNumId w:val="18"/>
   </w:num>
   <w:num w:numId="3">
-    <w:abstractNumId w:val="15"/>
+    <w:abstractNumId w:val="17"/>
   </w:num>
   <w:num w:numId="4">
     <w:abstractNumId w:val="8"/>
@@ -4995,19 +5333,19 @@
     <w:abstractNumId w:val="2"/>
   </w:num>
   <w:num w:numId="8">
-    <w:abstractNumId w:val="18"/>
+    <w:abstractNumId w:val="20"/>
   </w:num>
   <w:num w:numId="9">
-    <w:abstractNumId w:val="21"/>
+    <w:abstractNumId w:val="24"/>
   </w:num>
   <w:num w:numId="10">
     <w:abstractNumId w:val="3"/>
   </w:num>
   <w:num w:numId="11">
-    <w:abstractNumId w:val="19"/>
+    <w:abstractNumId w:val="21"/>
   </w:num>
   <w:num w:numId="12">
-    <w:abstractNumId w:val="17"/>
+    <w:abstractNumId w:val="19"/>
   </w:num>
   <w:num w:numId="13">
     <w:abstractNumId w:val="0"/>
@@ -5019,16 +5357,16 @@
     <w:abstractNumId w:val="7"/>
   </w:num>
   <w:num w:numId="16">
-    <w:abstractNumId w:val="13"/>
+    <w:abstractNumId w:val="15"/>
   </w:num>
   <w:num w:numId="17">
     <w:abstractNumId w:val="6"/>
   </w:num>
   <w:num w:numId="18">
-    <w:abstractNumId w:val="14"/>
+    <w:abstractNumId w:val="16"/>
   </w:num>
   <w:num w:numId="19">
-    <w:abstractNumId w:val="20"/>
+    <w:abstractNumId w:val="22"/>
   </w:num>
   <w:num w:numId="20">
     <w:abstractNumId w:val="10"/>
@@ -5038,6 +5376,15 @@
   </w:num>
   <w:num w:numId="22">
     <w:abstractNumId w:val="4"/>
+  </w:num>
+  <w:num w:numId="23">
+    <w:abstractNumId w:val="12"/>
+  </w:num>
+  <w:num w:numId="24">
+    <w:abstractNumId w:val="23"/>
+  </w:num>
+  <w:num w:numId="25">
+    <w:abstractNumId w:val="13"/>
   </w:num>
   <w:numIdMacAtCleanup w:val="13"/>
 </w:numbering>

</xml_diff>